<commit_message>
Working on stabilizing the PDE solver for ice continuum
</commit_message>
<xml_diff>
--- a/2024 - Filippo/Notes.docx
+++ b/2024 - Filippo/Notes.docx
@@ -495,8 +495,8 @@
         </w:rPr>
         <w:drawing>
           <wp:inline distT="0" distB="0" distL="0" distR="0">
-            <wp:extent cx="5943600" cy="3926205"/>
-            <wp:effectExtent l="0" t="0" r="0" b="0"/>
+            <wp:extent cx="4686300" cy="3095662"/>
+            <wp:effectExtent l="0" t="0" r="0" b="3175"/>
             <wp:docPr id="718587739" name="Picture 1"/>
             <wp:cNvGraphicFramePr>
               <a:graphicFrameLocks xmlns:a="http://schemas.openxmlformats.org/drawingml/2006/main" noChangeAspect="1"/>
@@ -526,7 +526,7 @@
                   <pic:spPr bwMode="auto">
                     <a:xfrm>
                       <a:off x="0" y="0"/>
-                      <a:ext cx="5943600" cy="3926205"/>
+                      <a:ext cx="4693217" cy="3100231"/>
                     </a:xfrm>
                     <a:prstGeom prst="rect">
                       <a:avLst/>
@@ -543,6 +543,18 @@
         </w:drawing>
       </w:r>
     </w:p>
+    <w:p>
+      <w:r>
+        <w:rPr>
+          <w:b/>
+          <w:bCs/>
+        </w:rPr>
+        <w:t>Figure 1</w:t>
+      </w:r>
+      <w:r>
+        <w:t>. Profile showing unstable growth.</w:t>
+      </w:r>
+    </w:p>
     <w:p/>
     <w:p>
       <w:pPr>
@@ -575,13 +587,7 @@
           <w:rPr>
             <w:rFonts w:ascii="Cambria Math" w:hAnsi="Cambria Math"/>
           </w:rPr>
-          <m:t>29</m:t>
-        </m:r>
-        <m:r>
-          <w:rPr>
-            <w:rFonts w:ascii="Cambria Math" w:hAnsi="Cambria Math"/>
-          </w:rPr>
-          <m:t xml:space="preserve"> μm</m:t>
+          <m:t>29 μm</m:t>
         </m:r>
       </m:oMath>
       <w:r>
@@ -604,8 +610,8 @@
         <w:lastRenderedPageBreak/>
         <w:drawing>
           <wp:inline distT="0" distB="0" distL="0" distR="0" wp14:anchorId="2DAF1B01" wp14:editId="31ABC77C">
-            <wp:extent cx="5943600" cy="3152775"/>
-            <wp:effectExtent l="0" t="0" r="0" b="0"/>
+            <wp:extent cx="4686300" cy="2485842"/>
+            <wp:effectExtent l="0" t="0" r="0" b="3810"/>
             <wp:docPr id="74681639" name="Picture 2"/>
             <wp:cNvGraphicFramePr>
               <a:graphicFrameLocks xmlns:a="http://schemas.openxmlformats.org/drawingml/2006/main" noChangeAspect="1"/>
@@ -635,7 +641,7 @@
                   <pic:spPr bwMode="auto">
                     <a:xfrm>
                       <a:off x="0" y="0"/>
-                      <a:ext cx="5943600" cy="3152775"/>
+                      <a:ext cx="4698967" cy="2492561"/>
                     </a:xfrm>
                     <a:prstGeom prst="rect">
                       <a:avLst/>
@@ -650,6 +656,33 @@
             </a:graphic>
           </wp:inline>
         </w:drawing>
+      </w:r>
+    </w:p>
+    <w:p>
+      <w:pPr>
+        <w:rPr>
+          <w:rFonts w:eastAsiaTheme="minorEastAsia"/>
+        </w:rPr>
+      </w:pPr>
+      <w:r>
+        <w:rPr>
+          <w:b/>
+          <w:bCs/>
+        </w:rPr>
+        <w:t xml:space="preserve">Figure </w:t>
+      </w:r>
+      <w:r>
+        <w:rPr>
+          <w:b/>
+          <w:bCs/>
+        </w:rPr>
+        <w:t>2</w:t>
+      </w:r>
+      <w:r>
+        <w:t>.</w:t>
+      </w:r>
+      <w:r>
+        <w:t xml:space="preserve"> Expanded view of the profile in Fig. 1.</w:t>
       </w:r>
     </w:p>
     <w:p/>
@@ -991,6 +1024,29 @@
     </w:p>
     <w:p/>
     <w:p>
+      <w:r>
+        <w:rPr>
+          <w:b/>
+          <w:bCs/>
+        </w:rPr>
+        <w:t xml:space="preserve">Figure </w:t>
+      </w:r>
+      <w:r>
+        <w:rPr>
+          <w:b/>
+          <w:bCs/>
+        </w:rPr>
+        <w:t>2</w:t>
+      </w:r>
+      <w:r>
+        <w:t>.</w:t>
+      </w:r>
+      <w:r>
+        <w:t xml:space="preserve"> Quasiliquid thickness after onset of instability.</w:t>
+      </w:r>
+    </w:p>
+    <w:p/>
+    <w:p>
       <w:pPr>
         <w:rPr>
           <w:rFonts w:eastAsiaTheme="minorEastAsia"/>
@@ -1070,19 +1126,7 @@
         <w:t xml:space="preserve">at risers generally </w:t>
       </w:r>
       <w:r>
-        <w:t>(</w:t>
-      </w:r>
-      <w:r>
-        <w:t>dashed</w:t>
-      </w:r>
-      <w:r>
-        <w:t xml:space="preserve"> arrow</w:t>
-      </w:r>
-      <w:r>
-        <w:t>s</w:t>
-      </w:r>
-      <w:r>
-        <w:t>)</w:t>
+        <w:t>(dashed arrows)</w:t>
       </w:r>
       <w:r>
         <w:t xml:space="preserve"> with a value</w:t>
@@ -1101,13 +1145,7 @@
           <w:rPr>
             <w:rFonts w:ascii="Cambria Math" w:eastAsiaTheme="minorEastAsia" w:hAnsi="Cambria Math"/>
           </w:rPr>
-          <m:t>1.1</m:t>
-        </m:r>
-        <m:r>
-          <w:rPr>
-            <w:rFonts w:ascii="Cambria Math" w:eastAsiaTheme="minorEastAsia" w:hAnsi="Cambria Math"/>
-          </w:rPr>
-          <m:t>48</m:t>
+          <m:t>1.148</m:t>
         </m:r>
       </m:oMath>
       <w:r>
@@ -1365,7 +1403,21 @@
         <w:rPr>
           <w:rFonts w:eastAsiaTheme="minorEastAsia"/>
         </w:rPr>
-        <w:t xml:space="preserve"> is at its maximum value (</w:t>
+        <w:t xml:space="preserve"> is at its </w:t>
+      </w:r>
+      <w:r>
+        <w:rPr>
+          <w:rFonts w:eastAsiaTheme="minorEastAsia"/>
+          <w:b/>
+          <w:bCs/>
+        </w:rPr>
+        <w:t>maximum</w:t>
+      </w:r>
+      <w:r>
+        <w:rPr>
+          <w:rFonts w:eastAsiaTheme="minorEastAsia"/>
+        </w:rPr>
+        <w:t xml:space="preserve"> value (</w:t>
       </w:r>
       <m:oMath>
         <m:sSub>
@@ -1580,14 +1632,14 @@
         <w:rPr>
           <w:rFonts w:eastAsiaTheme="minorEastAsia"/>
         </w:rPr>
-        <w:t xml:space="preserve"> That means, at </w:t>
+        <w:t xml:space="preserve"> That means, at that time step, deposition from the vapor phase has slightly exceeded the ability of the </w:t>
       </w:r>
       <w:r>
         <w:rPr>
           <w:rFonts w:eastAsiaTheme="minorEastAsia"/>
         </w:rPr>
         <w:lastRenderedPageBreak/>
-        <w:t xml:space="preserve">that time step, deposition from the vapor phase has slightly exceeded the ability of the quasiliquid to </w:t>
+        <w:t xml:space="preserve">quasiliquid to </w:t>
       </w:r>
       <w:r>
         <w:rPr>
@@ -1617,32 +1669,242 @@
         </w:rPr>
         <w:t xml:space="preserve">. </w:t>
       </w:r>
-    </w:p>
-    <w:p>
-      <w:pPr>
-        <w:rPr>
-          <w:rFonts w:eastAsiaTheme="minorEastAsia"/>
-        </w:rPr>
-      </w:pPr>
-    </w:p>
-    <w:p>
-      <w:pPr>
-        <w:rPr>
-          <w:rFonts w:eastAsiaTheme="minorEastAsia"/>
-        </w:rPr>
-      </w:pPr>
-      <w:r>
-        <w:rPr>
-          <w:rFonts w:eastAsiaTheme="minorEastAsia"/>
-        </w:rPr>
-        <w:t xml:space="preserve">The latter point can be confirmed by setting the diffusion coefficient to a smaller value: if we lower it to </w:t>
+      <w:r>
+        <w:rPr>
+          <w:rFonts w:eastAsiaTheme="minorEastAsia"/>
+        </w:rPr>
+        <w:t xml:space="preserve">If this thinking is correct, then we can </w:t>
+      </w:r>
+      <w:r>
+        <w:rPr>
+          <w:rFonts w:eastAsiaTheme="minorEastAsia"/>
+        </w:rPr>
+        <w:t>predict</w:t>
+      </w:r>
+      <w:r>
+        <w:rPr>
+          <w:rFonts w:eastAsiaTheme="minorEastAsia"/>
+        </w:rPr>
+        <w:t xml:space="preserve"> that </w:t>
+      </w:r>
+      <w:r>
+        <w:rPr>
+          <w:rFonts w:eastAsiaTheme="minorEastAsia"/>
+        </w:rPr>
+        <w:t xml:space="preserve">stability </w:t>
+      </w:r>
+      <w:r>
+        <w:rPr>
+          <w:rFonts w:eastAsiaTheme="minorEastAsia"/>
+        </w:rPr>
+        <w:t xml:space="preserve">can be </w:t>
+      </w:r>
+      <w:r>
+        <w:rPr>
+          <w:rFonts w:eastAsiaTheme="minorEastAsia"/>
+        </w:rPr>
+        <w:t>favored</w:t>
+      </w:r>
+      <w:r>
+        <w:rPr>
+          <w:rFonts w:eastAsiaTheme="minorEastAsia"/>
+        </w:rPr>
+        <w:t xml:space="preserve"> </w:t>
+      </w:r>
+      <w:r>
+        <w:rPr>
+          <w:rFonts w:eastAsiaTheme="minorEastAsia"/>
+        </w:rPr>
+        <w:t>by</w:t>
+      </w:r>
+      <w:r>
+        <w:rPr>
+          <w:rFonts w:eastAsiaTheme="minorEastAsia"/>
+        </w:rPr>
+        <w:t xml:space="preserve"> </w:t>
+      </w:r>
+      <w:r>
+        <w:t>bigger</w:t>
+      </w:r>
+      <w:r>
+        <w:t xml:space="preserve"> </w:t>
+      </w:r>
+      <m:oMath>
+        <m:sSub>
+          <m:sSubPr>
+            <m:ctrlPr>
+              <w:rPr>
+                <w:rFonts w:ascii="Cambria Math" w:eastAsiaTheme="minorEastAsia" w:hAnsi="Cambria Math"/>
+                <w:i/>
+              </w:rPr>
+            </m:ctrlPr>
+          </m:sSubPr>
+          <m:e>
+            <m:r>
+              <w:rPr>
+                <w:rFonts w:ascii="Cambria Math" w:eastAsiaTheme="minorEastAsia" w:hAnsi="Cambria Math"/>
+              </w:rPr>
+              <m:t>D</m:t>
+            </m:r>
+          </m:e>
+          <m:sub>
+            <m:r>
+              <w:rPr>
+                <w:rFonts w:ascii="Cambria Math" w:eastAsiaTheme="minorEastAsia" w:hAnsi="Cambria Math"/>
+              </w:rPr>
+              <m:t>QLL</m:t>
+            </m:r>
+          </m:sub>
+        </m:sSub>
+      </m:oMath>
+      <w:r>
+        <w:rPr>
+          <w:rFonts w:eastAsiaTheme="minorEastAsia"/>
+        </w:rPr>
+        <w:t xml:space="preserve"> (which is correct) and smaller</w:t>
+      </w:r>
+      <w:r>
+        <w:rPr>
+          <w:rFonts w:eastAsiaTheme="minorEastAsia"/>
+        </w:rPr>
+        <w:t xml:space="preserve"> </w:t>
       </w:r>
       <m:oMath>
         <m:r>
           <w:rPr>
             <w:rFonts w:ascii="Cambria Math" w:eastAsiaTheme="minorEastAsia" w:hAnsi="Cambria Math"/>
           </w:rPr>
-          <m:t>D=0.000200</m:t>
+          <m:t>τ</m:t>
+        </m:r>
+      </m:oMath>
+      <w:r>
+        <w:rPr>
+          <w:rFonts w:eastAsiaTheme="minorEastAsia"/>
+        </w:rPr>
+        <w:t xml:space="preserve"> </w:t>
+      </w:r>
+      <w:r>
+        <w:rPr>
+          <w:rFonts w:eastAsiaTheme="minorEastAsia"/>
+        </w:rPr>
+        <w:t xml:space="preserve">(which is </w:t>
+      </w:r>
+      <w:r>
+        <w:rPr>
+          <w:rFonts w:eastAsiaTheme="minorEastAsia"/>
+        </w:rPr>
+        <w:t>in</w:t>
+      </w:r>
+      <w:r>
+        <w:rPr>
+          <w:rFonts w:eastAsiaTheme="minorEastAsia"/>
+        </w:rPr>
+        <w:t>correct)</w:t>
+      </w:r>
+      <w:r>
+        <w:rPr>
+          <w:rFonts w:eastAsiaTheme="minorEastAsia"/>
+        </w:rPr>
+        <w:t>.</w:t>
+      </w:r>
+    </w:p>
+    <w:p/>
+    <w:p>
+      <w:r>
+        <w:t xml:space="preserve">OK, </w:t>
+      </w:r>
+      <w:r>
+        <w:t xml:space="preserve">more data. </w:t>
+      </w:r>
+      <w:r>
+        <w:rPr>
+          <w:rFonts w:eastAsiaTheme="minorEastAsia"/>
+          <w:b/>
+          <w:bCs/>
+        </w:rPr>
+        <w:t>S</w:t>
+      </w:r>
+      <w:r>
+        <w:rPr>
+          <w:rFonts w:eastAsiaTheme="minorEastAsia"/>
+          <w:b/>
+          <w:bCs/>
+        </w:rPr>
+        <w:t>tability is favored by</w:t>
+      </w:r>
+    </w:p>
+    <w:p/>
+    <w:p>
+      <w:pPr>
+        <w:pStyle w:val="ListParagraph"/>
+        <w:numPr>
+          <w:ilvl w:val="0"/>
+          <w:numId w:val="2"/>
+        </w:numPr>
+      </w:pPr>
+      <w:r>
+        <w:t xml:space="preserve">Smaller </w:t>
+      </w:r>
+      <m:oMath>
+        <m:sSub>
+          <m:sSubPr>
+            <m:ctrlPr>
+              <w:rPr>
+                <w:rFonts w:ascii="Cambria Math" w:eastAsiaTheme="minorEastAsia" w:hAnsi="Cambria Math"/>
+                <w:i/>
+              </w:rPr>
+            </m:ctrlPr>
+          </m:sSubPr>
+          <m:e>
+            <m:r>
+              <w:rPr>
+                <w:rFonts w:ascii="Cambria Math" w:eastAsiaTheme="minorEastAsia" w:hAnsi="Cambria Math"/>
+              </w:rPr>
+              <m:t>D</m:t>
+            </m:r>
+          </m:e>
+          <m:sub>
+            <m:r>
+              <w:rPr>
+                <w:rFonts w:ascii="Cambria Math" w:eastAsiaTheme="minorEastAsia" w:hAnsi="Cambria Math"/>
+              </w:rPr>
+              <m:t>QLL</m:t>
+            </m:r>
+          </m:sub>
+        </m:sSub>
+      </m:oMath>
+      <w:r>
+        <w:rPr>
+          <w:rFonts w:eastAsiaTheme="minorEastAsia"/>
+        </w:rPr>
+        <w:t xml:space="preserve"> (from </w:t>
+      </w:r>
+      <m:oMath>
+        <m:r>
+          <w:rPr>
+            <w:rFonts w:ascii="Cambria Math" w:eastAsiaTheme="minorEastAsia" w:hAnsi="Cambria Math"/>
+          </w:rPr>
+          <m:t>0.</m:t>
+        </m:r>
+        <m:r>
+          <w:rPr>
+            <w:rFonts w:ascii="Cambria Math" w:eastAsiaTheme="minorEastAsia" w:hAnsi="Cambria Math"/>
+          </w:rPr>
+          <m:t>000365</m:t>
+        </m:r>
+      </m:oMath>
+      <w:r>
+        <w:rPr>
+          <w:rFonts w:eastAsiaTheme="minorEastAsia"/>
+        </w:rPr>
+        <w:t xml:space="preserve"> to </w:t>
+      </w:r>
+      <m:oMath>
+        <m:r>
+          <w:rPr>
+            <w:rFonts w:ascii="Cambria Math" w:eastAsiaTheme="minorEastAsia" w:hAnsi="Cambria Math"/>
+          </w:rPr>
+          <m:t>0.0002</m:t>
         </m:r>
         <m:f>
           <m:fPr>
@@ -1701,147 +1963,8 @@
         <w:rPr>
           <w:rFonts w:eastAsiaTheme="minorEastAsia"/>
         </w:rPr>
-        <w:t xml:space="preserve"> (from the baseline </w:t>
-      </w:r>
-      <m:oMath>
-        <m:r>
-          <w:rPr>
-            <w:rFonts w:ascii="Cambria Math" w:eastAsiaTheme="minorEastAsia" w:hAnsi="Cambria Math"/>
-          </w:rPr>
-          <m:t>D=0.000</m:t>
-        </m:r>
-        <m:r>
-          <w:rPr>
-            <w:rFonts w:ascii="Cambria Math" w:eastAsiaTheme="minorEastAsia" w:hAnsi="Cambria Math"/>
-          </w:rPr>
-          <m:t>365</m:t>
-        </m:r>
-        <m:f>
-          <m:fPr>
-            <m:ctrlPr>
-              <w:rPr>
-                <w:rFonts w:ascii="Cambria Math" w:eastAsiaTheme="minorEastAsia" w:hAnsi="Cambria Math"/>
-                <w:i/>
-              </w:rPr>
-            </m:ctrlPr>
-          </m:fPr>
-          <m:num>
-            <m:r>
-              <w:rPr>
-                <w:rFonts w:ascii="Cambria Math" w:eastAsiaTheme="minorEastAsia" w:hAnsi="Cambria Math"/>
-              </w:rPr>
-              <m:t>μ</m:t>
-            </m:r>
-            <m:sSup>
-              <m:sSupPr>
-                <m:ctrlPr>
-                  <w:rPr>
-                    <w:rFonts w:ascii="Cambria Math" w:eastAsiaTheme="minorEastAsia" w:hAnsi="Cambria Math"/>
-                    <w:i/>
-                  </w:rPr>
-                </m:ctrlPr>
-              </m:sSupPr>
-              <m:e>
-                <m:r>
-                  <w:rPr>
-                    <w:rFonts w:ascii="Cambria Math" w:eastAsiaTheme="minorEastAsia" w:hAnsi="Cambria Math"/>
-                  </w:rPr>
-                  <m:t>m</m:t>
-                </m:r>
-              </m:e>
-              <m:sup>
-                <m:r>
-                  <w:rPr>
-                    <w:rFonts w:ascii="Cambria Math" w:eastAsiaTheme="minorEastAsia" w:hAnsi="Cambria Math"/>
-                  </w:rPr>
-                  <m:t>2</m:t>
-                </m:r>
-              </m:sup>
-            </m:sSup>
-          </m:num>
-          <m:den>
-            <m:r>
-              <w:rPr>
-                <w:rFonts w:ascii="Cambria Math" w:eastAsiaTheme="minorEastAsia" w:hAnsi="Cambria Math"/>
-              </w:rPr>
-              <m:t>μs</m:t>
-            </m:r>
-          </m:den>
-        </m:f>
-      </m:oMath>
-      <w:r>
-        <w:rPr>
-          <w:rFonts w:eastAsiaTheme="minorEastAsia"/>
-        </w:rPr>
-        <w:t xml:space="preserve">), </w:t>
-      </w:r>
-      <w:r>
-        <w:rPr>
-          <w:rFonts w:eastAsiaTheme="minorEastAsia"/>
-          <w:b/>
-          <w:bCs/>
-        </w:rPr>
-        <w:t>the</w:t>
-      </w:r>
-      <w:r>
-        <w:rPr>
-          <w:rFonts w:eastAsiaTheme="minorEastAsia"/>
-        </w:rPr>
-        <w:t xml:space="preserve"> </w:t>
-      </w:r>
-      <w:r>
-        <w:rPr>
-          <w:rFonts w:eastAsiaTheme="minorEastAsia"/>
-          <w:b/>
-          <w:bCs/>
-        </w:rPr>
-        <w:t>instability goes away</w:t>
-      </w:r>
-      <w:r>
-        <w:rPr>
-          <w:rFonts w:eastAsiaTheme="minorEastAsia"/>
-        </w:rPr>
-        <w:t>.</w:t>
-      </w:r>
-    </w:p>
-    <w:p>
-      <w:pPr>
-        <w:rPr>
-          <w:rFonts w:eastAsiaTheme="minorEastAsia"/>
-        </w:rPr>
-      </w:pPr>
-    </w:p>
-    <w:p>
-      <w:pPr>
-        <w:rPr>
-          <w:rFonts w:eastAsiaTheme="minorEastAsia"/>
-        </w:rPr>
-      </w:pPr>
-      <w:r>
-        <w:rPr>
-          <w:rFonts w:eastAsiaTheme="minorEastAsia"/>
-        </w:rPr>
-        <w:t xml:space="preserve">If this thinking is correct, then we can </w:t>
-      </w:r>
-      <w:r>
-        <w:rPr>
-          <w:rFonts w:eastAsiaTheme="minorEastAsia"/>
-        </w:rPr>
-        <w:t>predict</w:t>
-      </w:r>
-      <w:r>
-        <w:rPr>
-          <w:rFonts w:eastAsiaTheme="minorEastAsia"/>
-        </w:rPr>
-        <w:t xml:space="preserve"> that instability is caused by:</w:t>
-      </w:r>
-    </w:p>
-    <w:p>
-      <w:pPr>
-        <w:rPr>
-          <w:rFonts w:eastAsiaTheme="minorEastAsia"/>
-        </w:rPr>
-      </w:pPr>
+        <w:t>)</w:t>
+      </w:r>
     </w:p>
     <w:p>
       <w:pPr>
@@ -1852,73 +1975,7 @@
         </w:numPr>
       </w:pPr>
       <w:r>
-        <w:t xml:space="preserve">Low </w:t>
-      </w:r>
-      <m:oMath>
-        <m:r>
-          <w:rPr>
-            <w:rFonts w:ascii="Cambria Math" w:eastAsiaTheme="minorEastAsia" w:hAnsi="Cambria Math"/>
-          </w:rPr>
-          <m:t>D</m:t>
-        </m:r>
-      </m:oMath>
-    </w:p>
-    <w:p>
-      <w:pPr>
-        <w:pStyle w:val="ListParagraph"/>
-        <w:numPr>
-          <w:ilvl w:val="0"/>
-          <w:numId w:val="2"/>
-        </w:numPr>
-      </w:pPr>
-      <w:r>
-        <w:rPr>
-          <w:rFonts w:eastAsiaTheme="minorEastAsia"/>
-        </w:rPr>
-        <w:t xml:space="preserve">High </w:t>
-      </w:r>
-      <m:oMath>
-        <m:sSub>
-          <m:sSubPr>
-            <m:ctrlPr>
-              <w:rPr>
-                <w:rFonts w:ascii="Cambria Math" w:eastAsiaTheme="minorEastAsia" w:hAnsi="Cambria Math"/>
-                <w:i/>
-              </w:rPr>
-            </m:ctrlPr>
-          </m:sSubPr>
-          <m:e>
-            <m:r>
-              <w:rPr>
-                <w:rFonts w:ascii="Cambria Math" w:eastAsiaTheme="minorEastAsia" w:hAnsi="Cambria Math"/>
-              </w:rPr>
-              <m:t>ν</m:t>
-            </m:r>
-          </m:e>
-          <m:sub>
-            <m:r>
-              <w:rPr>
-                <w:rFonts w:ascii="Cambria Math" w:eastAsiaTheme="minorEastAsia" w:hAnsi="Cambria Math"/>
-              </w:rPr>
-              <m:t>kin</m:t>
-            </m:r>
-          </m:sub>
-        </m:sSub>
-      </m:oMath>
-    </w:p>
-    <w:p>
-      <w:pPr>
-        <w:pStyle w:val="ListParagraph"/>
-        <w:numPr>
-          <w:ilvl w:val="0"/>
-          <w:numId w:val="2"/>
-        </w:numPr>
-      </w:pPr>
-      <w:r>
-        <w:rPr>
-          <w:rFonts w:eastAsiaTheme="minorEastAsia"/>
-        </w:rPr>
-        <w:t xml:space="preserve">Low </w:t>
+        <w:t xml:space="preserve">Bigger </w:t>
       </w:r>
       <m:oMath>
         <m:r>
@@ -1928,11 +1985,2115 @@
           <m:t>τ</m:t>
         </m:r>
       </m:oMath>
+      <w:r>
+        <w:rPr>
+          <w:rFonts w:eastAsiaTheme="minorEastAsia"/>
+        </w:rPr>
+        <w:t xml:space="preserve"> (from </w:t>
+      </w:r>
+      <m:oMath>
+        <m:r>
+          <w:rPr>
+            <w:rFonts w:ascii="Cambria Math" w:eastAsiaTheme="minorEastAsia" w:hAnsi="Cambria Math"/>
+          </w:rPr>
+          <m:t>1</m:t>
+        </m:r>
+      </m:oMath>
+      <w:r>
+        <w:rPr>
+          <w:rFonts w:eastAsiaTheme="minorEastAsia"/>
+        </w:rPr>
+        <w:t xml:space="preserve"> to </w:t>
+      </w:r>
+      <m:oMath>
+        <m:r>
+          <w:rPr>
+            <w:rFonts w:ascii="Cambria Math" w:eastAsiaTheme="minorEastAsia" w:hAnsi="Cambria Math"/>
+          </w:rPr>
+          <m:t>1.1μs</m:t>
+        </m:r>
+      </m:oMath>
+      <w:r>
+        <w:rPr>
+          <w:rFonts w:eastAsiaTheme="minorEastAsia"/>
+        </w:rPr>
+        <w:t>)</w:t>
+      </w:r>
     </w:p>
     <w:p>
       <w:pPr>
         <w:pStyle w:val="ListParagraph"/>
-      </w:pPr>
+        <w:numPr>
+          <w:ilvl w:val="0"/>
+          <w:numId w:val="2"/>
+        </w:numPr>
+      </w:pPr>
+      <w:r>
+        <w:t xml:space="preserve">Bigger </w:t>
+      </w:r>
+      <m:oMath>
+        <m:sSub>
+          <m:sSubPr>
+            <m:ctrlPr>
+              <w:rPr>
+                <w:rFonts w:ascii="Cambria Math" w:eastAsiaTheme="minorEastAsia" w:hAnsi="Cambria Math"/>
+                <w:i/>
+              </w:rPr>
+            </m:ctrlPr>
+          </m:sSubPr>
+          <m:e>
+            <m:r>
+              <w:rPr>
+                <w:rFonts w:ascii="Cambria Math" w:eastAsiaTheme="minorEastAsia" w:hAnsi="Cambria Math"/>
+              </w:rPr>
+              <m:t>ν</m:t>
+            </m:r>
+          </m:e>
+          <m:sub>
+            <m:r>
+              <w:rPr>
+                <w:rFonts w:ascii="Cambria Math" w:eastAsiaTheme="minorEastAsia" w:hAnsi="Cambria Math"/>
+              </w:rPr>
+              <m:t>kin</m:t>
+            </m:r>
+          </m:sub>
+        </m:sSub>
+      </m:oMath>
+      <w:r>
+        <w:rPr>
+          <w:rFonts w:eastAsiaTheme="minorEastAsia"/>
+        </w:rPr>
+        <w:t xml:space="preserve"> (from </w:t>
+      </w:r>
+      <m:oMath>
+        <m:r>
+          <w:rPr>
+            <w:rFonts w:ascii="Cambria Math" w:eastAsiaTheme="minorEastAsia" w:hAnsi="Cambria Math"/>
+          </w:rPr>
+          <m:t>1</m:t>
+        </m:r>
+        <m:r>
+          <w:rPr>
+            <w:rFonts w:ascii="Cambria Math" w:eastAsiaTheme="minorEastAsia" w:hAnsi="Cambria Math"/>
+          </w:rPr>
+          <m:t>05</m:t>
+        </m:r>
+      </m:oMath>
+      <w:r>
+        <w:rPr>
+          <w:rFonts w:eastAsiaTheme="minorEastAsia"/>
+        </w:rPr>
+        <w:t xml:space="preserve"> to </w:t>
+      </w:r>
+      <m:oMath>
+        <m:r>
+          <w:rPr>
+            <w:rFonts w:ascii="Cambria Math" w:eastAsiaTheme="minorEastAsia" w:hAnsi="Cambria Math"/>
+          </w:rPr>
+          <m:t>1</m:t>
+        </m:r>
+        <m:r>
+          <w:rPr>
+            <w:rFonts w:ascii="Cambria Math" w:eastAsiaTheme="minorEastAsia" w:hAnsi="Cambria Math"/>
+          </w:rPr>
+          <m:t>10</m:t>
+        </m:r>
+        <m:f>
+          <m:fPr>
+            <m:ctrlPr>
+              <w:rPr>
+                <w:rFonts w:ascii="Cambria Math" w:eastAsiaTheme="minorEastAsia" w:hAnsi="Cambria Math"/>
+                <w:i/>
+              </w:rPr>
+            </m:ctrlPr>
+          </m:fPr>
+          <m:num>
+            <m:r>
+              <w:rPr>
+                <w:rFonts w:ascii="Cambria Math" w:eastAsiaTheme="minorEastAsia" w:hAnsi="Cambria Math"/>
+              </w:rPr>
+              <m:t>μ</m:t>
+            </m:r>
+            <m:r>
+              <w:rPr>
+                <w:rFonts w:ascii="Cambria Math" w:eastAsiaTheme="minorEastAsia" w:hAnsi="Cambria Math"/>
+              </w:rPr>
+              <m:t>m</m:t>
+            </m:r>
+          </m:num>
+          <m:den>
+            <m:r>
+              <w:rPr>
+                <w:rFonts w:ascii="Cambria Math" w:eastAsiaTheme="minorEastAsia" w:hAnsi="Cambria Math"/>
+              </w:rPr>
+              <m:t>s</m:t>
+            </m:r>
+          </m:den>
+        </m:f>
+      </m:oMath>
+      <w:r>
+        <w:rPr>
+          <w:rFonts w:eastAsiaTheme="minorEastAsia"/>
+        </w:rPr>
+        <w:t>)</w:t>
+      </w:r>
+    </w:p>
+    <w:p>
+      <w:pPr>
+        <w:pStyle w:val="ListParagraph"/>
+        <w:numPr>
+          <w:ilvl w:val="0"/>
+          <w:numId w:val="2"/>
+        </w:numPr>
+        <w:rPr>
+          <w:rFonts w:eastAsiaTheme="minorEastAsia"/>
+        </w:rPr>
+      </w:pPr>
+      <w:r>
+        <w:t>Smaller</w:t>
+      </w:r>
+      <w:r>
+        <w:t xml:space="preserve"> </w:t>
+      </w:r>
+      <m:oMath>
+        <m:sSub>
+          <m:sSubPr>
+            <m:ctrlPr>
+              <w:rPr>
+                <w:rFonts w:ascii="Cambria Math" w:eastAsiaTheme="minorEastAsia" w:hAnsi="Cambria Math"/>
+                <w:i/>
+              </w:rPr>
+            </m:ctrlPr>
+          </m:sSubPr>
+          <m:e>
+            <m:r>
+              <w:rPr>
+                <w:rFonts w:ascii="Cambria Math" w:eastAsiaTheme="minorEastAsia" w:hAnsi="Cambria Math"/>
+              </w:rPr>
+              <m:t>c</m:t>
+            </m:r>
+          </m:e>
+          <m:sub>
+            <m:r>
+              <w:rPr>
+                <w:rFonts w:ascii="Cambria Math" w:eastAsiaTheme="minorEastAsia" w:hAnsi="Cambria Math"/>
+              </w:rPr>
+              <m:t>r</m:t>
+            </m:r>
+          </m:sub>
+        </m:sSub>
+      </m:oMath>
+      <w:r>
+        <w:rPr>
+          <w:rFonts w:eastAsiaTheme="minorEastAsia"/>
+        </w:rPr>
+        <w:t xml:space="preserve"> </w:t>
+      </w:r>
+      <w:r>
+        <w:rPr>
+          <w:rFonts w:eastAsiaTheme="minorEastAsia"/>
+        </w:rPr>
+        <w:t xml:space="preserve">(from </w:t>
+      </w:r>
+      <m:oMath>
+        <m:r>
+          <w:rPr>
+            <w:rFonts w:ascii="Cambria Math" w:eastAsiaTheme="minorEastAsia" w:hAnsi="Cambria Math"/>
+          </w:rPr>
+          <m:t>1</m:t>
+        </m:r>
+        <m:r>
+          <w:rPr>
+            <w:rFonts w:ascii="Cambria Math" w:eastAsiaTheme="minorEastAsia" w:hAnsi="Cambria Math"/>
+          </w:rPr>
+          <m:t>.068%</m:t>
+        </m:r>
+      </m:oMath>
+      <w:r>
+        <w:rPr>
+          <w:rFonts w:eastAsiaTheme="minorEastAsia"/>
+        </w:rPr>
+        <w:t xml:space="preserve"> to </w:t>
+      </w:r>
+      <m:oMath>
+        <m:r>
+          <w:rPr>
+            <w:rFonts w:ascii="Cambria Math" w:eastAsiaTheme="minorEastAsia" w:hAnsi="Cambria Math"/>
+          </w:rPr>
+          <m:t>1%</m:t>
+        </m:r>
+      </m:oMath>
+      <w:r>
+        <w:rPr>
+          <w:rFonts w:eastAsiaTheme="minorEastAsia"/>
+        </w:rPr>
+        <w:t>)</w:t>
+      </w:r>
+    </w:p>
+    <w:p>
+      <w:pPr>
+        <w:rPr>
+          <w:rFonts w:eastAsiaTheme="minorEastAsia"/>
+        </w:rPr>
+      </w:pPr>
+    </w:p>
+    <w:p>
+      <w:pPr>
+        <w:rPr>
+          <w:rFonts w:eastAsiaTheme="minorEastAsia"/>
+        </w:rPr>
+      </w:pPr>
+      <w:r>
+        <w:rPr>
+          <w:rFonts w:eastAsiaTheme="minorEastAsia"/>
+        </w:rPr>
+        <w:t xml:space="preserve">At times </w:t>
+      </w:r>
+      <w:r>
+        <w:rPr>
+          <w:rFonts w:eastAsiaTheme="minorEastAsia"/>
+        </w:rPr>
+        <w:t>14.445</w:t>
+      </w:r>
+      <w:r>
+        <w:rPr>
+          <w:rFonts w:eastAsiaTheme="minorEastAsia"/>
+        </w:rPr>
+        <w:t xml:space="preserve"> and </w:t>
+      </w:r>
+      <w:r>
+        <w:rPr>
+          <w:rFonts w:eastAsiaTheme="minorEastAsia"/>
+        </w:rPr>
+        <w:t>14.44</w:t>
+      </w:r>
+      <w:r>
+        <w:rPr>
+          <w:rFonts w:eastAsiaTheme="minorEastAsia"/>
+        </w:rPr>
+        <w:t>6</w:t>
+      </w:r>
+      <w:r>
+        <w:rPr>
+          <w:rFonts w:eastAsiaTheme="minorEastAsia"/>
+        </w:rPr>
+        <w:t xml:space="preserve">, I get </w:t>
+      </w:r>
+      <w:r>
+        <w:rPr>
+          <w:rFonts w:eastAsiaTheme="minorEastAsia"/>
+        </w:rPr>
+        <w:t xml:space="preserve">small jumps in </w:t>
+      </w:r>
+      <m:oMath>
+        <m:sSub>
+          <m:sSubPr>
+            <m:ctrlPr>
+              <w:rPr>
+                <w:rFonts w:ascii="Cambria Math" w:eastAsiaTheme="minorEastAsia" w:hAnsi="Cambria Math"/>
+                <w:i/>
+              </w:rPr>
+            </m:ctrlPr>
+          </m:sSubPr>
+          <m:e>
+            <m:r>
+              <w:rPr>
+                <w:rFonts w:ascii="Cambria Math" w:eastAsiaTheme="minorEastAsia" w:hAnsi="Cambria Math"/>
+              </w:rPr>
+              <m:t>N</m:t>
+            </m:r>
+          </m:e>
+          <m:sub>
+            <m:r>
+              <w:rPr>
+                <w:rFonts w:ascii="Cambria Math" w:eastAsiaTheme="minorEastAsia" w:hAnsi="Cambria Math"/>
+              </w:rPr>
+              <m:t>tot</m:t>
+            </m:r>
+          </m:sub>
+        </m:sSub>
+      </m:oMath>
+      <w:r>
+        <w:rPr>
+          <w:rFonts w:eastAsiaTheme="minorEastAsia"/>
+        </w:rPr>
+        <w:t>:</w:t>
+      </w:r>
+    </w:p>
+    <w:p>
+      <w:pPr>
+        <w:rPr>
+          <w:noProof/>
+        </w:rPr>
+      </w:pPr>
+      <w:r>
+        <w:rPr>
+          <w:noProof/>
+        </w:rPr>
+        <w:drawing>
+          <wp:inline distT="0" distB="0" distL="0" distR="0">
+            <wp:extent cx="2449631" cy="1857375"/>
+            <wp:effectExtent l="0" t="0" r="1905" b="0"/>
+            <wp:docPr id="1912090973" name="Picture 2"/>
+            <wp:cNvGraphicFramePr>
+              <a:graphicFrameLocks xmlns:a="http://schemas.openxmlformats.org/drawingml/2006/main" noChangeAspect="1"/>
+            </wp:cNvGraphicFramePr>
+            <a:graphic xmlns:a="http://schemas.openxmlformats.org/drawingml/2006/main">
+              <a:graphicData uri="http://schemas.openxmlformats.org/drawingml/2006/picture">
+                <pic:pic xmlns:pic="http://schemas.openxmlformats.org/drawingml/2006/picture">
+                  <pic:nvPicPr>
+                    <pic:cNvPr id="0" name="Picture 3"/>
+                    <pic:cNvPicPr>
+                      <a:picLocks noChangeAspect="1" noChangeArrowheads="1"/>
+                    </pic:cNvPicPr>
+                  </pic:nvPicPr>
+                  <pic:blipFill>
+                    <a:blip r:embed="rId8" cstate="print">
+                      <a:extLst>
+                        <a:ext uri="{28A0092B-C50C-407E-A947-70E740481C1C}">
+                          <a14:useLocalDpi xmlns:a14="http://schemas.microsoft.com/office/drawing/2010/main" val="0"/>
+                        </a:ext>
+                      </a:extLst>
+                    </a:blip>
+                    <a:srcRect/>
+                    <a:stretch>
+                      <a:fillRect/>
+                    </a:stretch>
+                  </pic:blipFill>
+                  <pic:spPr bwMode="auto">
+                    <a:xfrm>
+                      <a:off x="0" y="0"/>
+                      <a:ext cx="2511365" cy="1904183"/>
+                    </a:xfrm>
+                    <a:prstGeom prst="rect">
+                      <a:avLst/>
+                    </a:prstGeom>
+                    <a:noFill/>
+                    <a:ln>
+                      <a:noFill/>
+                    </a:ln>
+                  </pic:spPr>
+                </pic:pic>
+              </a:graphicData>
+            </a:graphic>
+          </wp:inline>
+        </w:drawing>
+      </w:r>
+      <w:r>
+        <w:rPr>
+          <w:noProof/>
+        </w:rPr>
+        <w:t xml:space="preserve"> </w:t>
+      </w:r>
+      <w:r>
+        <w:rPr>
+          <w:noProof/>
+        </w:rPr>
+        <w:drawing>
+          <wp:inline distT="0" distB="0" distL="0" distR="0" wp14:anchorId="208EC544" wp14:editId="2032751B">
+            <wp:extent cx="2463815" cy="1850231"/>
+            <wp:effectExtent l="0" t="0" r="0" b="4445"/>
+            <wp:docPr id="819593251" name="Picture 3"/>
+            <wp:cNvGraphicFramePr>
+              <a:graphicFrameLocks xmlns:a="http://schemas.openxmlformats.org/drawingml/2006/main" noChangeAspect="1"/>
+            </wp:cNvGraphicFramePr>
+            <a:graphic xmlns:a="http://schemas.openxmlformats.org/drawingml/2006/main">
+              <a:graphicData uri="http://schemas.openxmlformats.org/drawingml/2006/picture">
+                <pic:pic xmlns:pic="http://schemas.openxmlformats.org/drawingml/2006/picture">
+                  <pic:nvPicPr>
+                    <pic:cNvPr id="0" name="Picture 5"/>
+                    <pic:cNvPicPr>
+                      <a:picLocks noChangeAspect="1" noChangeArrowheads="1"/>
+                    </pic:cNvPicPr>
+                  </pic:nvPicPr>
+                  <pic:blipFill>
+                    <a:blip r:embed="rId9" cstate="print">
+                      <a:extLst>
+                        <a:ext uri="{28A0092B-C50C-407E-A947-70E740481C1C}">
+                          <a14:useLocalDpi xmlns:a14="http://schemas.microsoft.com/office/drawing/2010/main" val="0"/>
+                        </a:ext>
+                      </a:extLst>
+                    </a:blip>
+                    <a:srcRect/>
+                    <a:stretch>
+                      <a:fillRect/>
+                    </a:stretch>
+                  </pic:blipFill>
+                  <pic:spPr bwMode="auto">
+                    <a:xfrm>
+                      <a:off x="0" y="0"/>
+                      <a:ext cx="2585165" cy="1941360"/>
+                    </a:xfrm>
+                    <a:prstGeom prst="rect">
+                      <a:avLst/>
+                    </a:prstGeom>
+                    <a:noFill/>
+                    <a:ln>
+                      <a:noFill/>
+                    </a:ln>
+                  </pic:spPr>
+                </pic:pic>
+              </a:graphicData>
+            </a:graphic>
+          </wp:inline>
+        </w:drawing>
+      </w:r>
+    </w:p>
+    <w:p>
+      <w:pPr>
+        <w:rPr>
+          <w:noProof/>
+        </w:rPr>
+      </w:pPr>
+      <w:r>
+        <w:rPr>
+          <w:b/>
+          <w:bCs/>
+        </w:rPr>
+        <w:t xml:space="preserve">Figure </w:t>
+      </w:r>
+      <w:r>
+        <w:rPr>
+          <w:b/>
+          <w:bCs/>
+        </w:rPr>
+        <w:t>3</w:t>
+      </w:r>
+      <w:r>
+        <w:t>.</w:t>
+      </w:r>
+      <w:r>
+        <w:t xml:space="preserve"> </w:t>
+      </w:r>
+      <w:r>
+        <w:t>Evolution of a small-amplitude instability showing one glitch, then two.</w:t>
+      </w:r>
+    </w:p>
+    <w:p>
+      <w:pPr>
+        <w:rPr>
+          <w:rFonts w:eastAsiaTheme="minorEastAsia"/>
+        </w:rPr>
+      </w:pPr>
+    </w:p>
+    <w:p>
+      <w:pPr>
+        <w:rPr>
+          <w:rFonts w:eastAsiaTheme="minorEastAsia"/>
+        </w:rPr>
+      </w:pPr>
+      <w:r>
+        <w:rPr>
+          <w:rFonts w:eastAsiaTheme="minorEastAsia"/>
+        </w:rPr>
+        <w:t xml:space="preserve">Conclusions … </w:t>
+      </w:r>
+    </w:p>
+    <w:p>
+      <w:pPr>
+        <w:rPr>
+          <w:rFonts w:eastAsiaTheme="minorEastAsia"/>
+        </w:rPr>
+      </w:pPr>
+    </w:p>
+    <w:p>
+      <w:pPr>
+        <w:pStyle w:val="ListParagraph"/>
+        <w:numPr>
+          <w:ilvl w:val="0"/>
+          <w:numId w:val="4"/>
+        </w:numPr>
+        <w:ind w:left="360"/>
+      </w:pPr>
+      <w:r>
+        <w:rPr>
+          <w:rFonts w:eastAsiaTheme="minorEastAsia"/>
+        </w:rPr>
+        <w:t>T</w:t>
+      </w:r>
+      <w:r>
+        <w:rPr>
+          <w:rFonts w:eastAsiaTheme="minorEastAsia"/>
+        </w:rPr>
+        <w:t xml:space="preserve">he </w:t>
+      </w:r>
+      <w:r>
+        <w:rPr>
+          <w:rFonts w:eastAsiaTheme="minorEastAsia"/>
+        </w:rPr>
+        <w:t>glitches</w:t>
+      </w:r>
+      <w:r>
+        <w:rPr>
+          <w:rFonts w:eastAsiaTheme="minorEastAsia"/>
+        </w:rPr>
+        <w:t xml:space="preserve"> </w:t>
+      </w:r>
+      <w:r>
+        <w:rPr>
+          <w:rFonts w:eastAsiaTheme="minorEastAsia"/>
+        </w:rPr>
+        <w:t xml:space="preserve">first appear </w:t>
+      </w:r>
+      <w:r>
+        <w:rPr>
+          <w:rFonts w:eastAsiaTheme="minorEastAsia"/>
+        </w:rPr>
+        <w:t xml:space="preserve">close to </w:t>
+      </w:r>
+      <w:r>
+        <w:rPr>
+          <w:rFonts w:eastAsiaTheme="minorEastAsia"/>
+          <w:b/>
+          <w:bCs/>
+        </w:rPr>
+        <w:t>facet corners</w:t>
+      </w:r>
+      <w:r>
+        <w:rPr>
+          <w:rFonts w:eastAsiaTheme="minorEastAsia"/>
+        </w:rPr>
+        <w:t>.</w:t>
+      </w:r>
+      <w:r>
+        <w:rPr>
+          <w:rFonts w:eastAsiaTheme="minorEastAsia"/>
+        </w:rPr>
+        <w:t xml:space="preserve"> </w:t>
+      </w:r>
+      <w:r>
+        <w:rPr>
+          <w:rFonts w:eastAsiaTheme="minorEastAsia"/>
+        </w:rPr>
+        <w:t>It’s still not clear whether</w:t>
+      </w:r>
+      <w:r>
+        <w:rPr>
+          <w:rFonts w:eastAsiaTheme="minorEastAsia"/>
+        </w:rPr>
+        <w:t xml:space="preserve"> this has something to do with</w:t>
+      </w:r>
+      <w:r>
+        <w:rPr>
+          <w:rFonts w:eastAsiaTheme="minorEastAsia"/>
+        </w:rPr>
+        <w:t xml:space="preserve"> </w:t>
+      </w:r>
+      <w:r>
+        <w:rPr>
+          <w:rFonts w:eastAsiaTheme="minorEastAsia"/>
+        </w:rPr>
+        <w:t xml:space="preserve">the imposition of periodic </w:t>
+      </w:r>
+      <w:r>
+        <w:rPr>
+          <w:rFonts w:eastAsiaTheme="minorEastAsia"/>
+        </w:rPr>
+        <w:t xml:space="preserve">boundary conditions </w:t>
+      </w:r>
+      <w:r>
+        <w:rPr>
+          <w:rFonts w:eastAsiaTheme="minorEastAsia"/>
+        </w:rPr>
+        <w:t>at</w:t>
+      </w:r>
+      <w:r>
+        <w:rPr>
+          <w:rFonts w:eastAsiaTheme="minorEastAsia"/>
+        </w:rPr>
+        <w:t xml:space="preserve"> facet corner</w:t>
+      </w:r>
+      <w:r>
+        <w:rPr>
+          <w:rFonts w:eastAsiaTheme="minorEastAsia"/>
+        </w:rPr>
+        <w:t>s</w:t>
+      </w:r>
+      <w:r>
+        <w:rPr>
+          <w:rFonts w:eastAsiaTheme="minorEastAsia"/>
+        </w:rPr>
+        <w:t>, or some other property, like lambda</w:t>
+      </w:r>
+      <w:r>
+        <w:rPr>
+          <w:rFonts w:eastAsiaTheme="minorEastAsia"/>
+        </w:rPr>
+        <w:t>, which happens to be</w:t>
+      </w:r>
+      <w:r>
+        <w:rPr>
+          <w:rFonts w:eastAsiaTheme="minorEastAsia"/>
+        </w:rPr>
+        <w:t xml:space="preserve"> small</w:t>
+      </w:r>
+      <w:r>
+        <w:rPr>
+          <w:rFonts w:eastAsiaTheme="minorEastAsia"/>
+        </w:rPr>
+        <w:t xml:space="preserve"> at facet corner</w:t>
+      </w:r>
+      <w:r>
+        <w:rPr>
+          <w:rFonts w:eastAsiaTheme="minorEastAsia"/>
+        </w:rPr>
+        <w:t>s</w:t>
+      </w:r>
+      <w:r>
+        <w:rPr>
+          <w:rFonts w:eastAsiaTheme="minorEastAsia"/>
+        </w:rPr>
+        <w:t>.</w:t>
+      </w:r>
+      <w:r>
+        <w:rPr>
+          <w:rFonts w:eastAsiaTheme="minorEastAsia"/>
+        </w:rPr>
+        <w:t xml:space="preserve"> I think I could explore this with </w:t>
+      </w:r>
+      <w:r>
+        <w:rPr>
+          <w:rFonts w:eastAsiaTheme="minorEastAsia"/>
+          <w:b/>
+          <w:bCs/>
+        </w:rPr>
+        <w:t>different supersaturation</w:t>
+      </w:r>
+      <w:r>
+        <w:rPr>
+          <w:rFonts w:eastAsiaTheme="minorEastAsia"/>
+        </w:rPr>
+        <w:t xml:space="preserve"> profiles</w:t>
+      </w:r>
+      <w:r>
+        <w:rPr>
+          <w:rFonts w:eastAsiaTheme="minorEastAsia"/>
+        </w:rPr>
+        <w:t xml:space="preserve">, or with </w:t>
+      </w:r>
+      <w:r>
+        <w:rPr>
+          <w:rFonts w:eastAsiaTheme="minorEastAsia"/>
+          <w:b/>
+          <w:bCs/>
+        </w:rPr>
+        <w:t>different boundary conditions</w:t>
+      </w:r>
+      <w:r>
+        <w:rPr>
+          <w:rFonts w:eastAsiaTheme="minorEastAsia"/>
+        </w:rPr>
+        <w:t xml:space="preserve"> (see below).</w:t>
+      </w:r>
+    </w:p>
+    <w:p>
+      <w:pPr>
+        <w:pStyle w:val="ListParagraph"/>
+      </w:pPr>
+    </w:p>
+    <w:p>
+      <w:pPr>
+        <w:pStyle w:val="ListParagraph"/>
+        <w:numPr>
+          <w:ilvl w:val="0"/>
+          <w:numId w:val="4"/>
+        </w:numPr>
+        <w:ind w:left="360"/>
+      </w:pPr>
+      <w:r>
+        <w:rPr>
+          <w:rFonts w:eastAsiaTheme="minorEastAsia"/>
+        </w:rPr>
+        <w:t>The fact that</w:t>
+      </w:r>
+      <w:r>
+        <w:rPr>
+          <w:rFonts w:eastAsiaTheme="minorEastAsia"/>
+        </w:rPr>
+        <w:t xml:space="preserve"> </w:t>
+      </w:r>
+      <w:r>
+        <w:rPr>
+          <w:rFonts w:eastAsiaTheme="minorEastAsia"/>
+        </w:rPr>
+        <w:t>glitches</w:t>
+      </w:r>
+      <w:r>
+        <w:rPr>
+          <w:rFonts w:eastAsiaTheme="minorEastAsia"/>
+        </w:rPr>
+        <w:t xml:space="preserve"> </w:t>
+      </w:r>
+      <w:r>
+        <w:rPr>
+          <w:rFonts w:eastAsiaTheme="minorEastAsia"/>
+        </w:rPr>
+        <w:t xml:space="preserve">(when they first appear) are smaller in </w:t>
+      </w:r>
+      <m:oMath>
+        <m:sSub>
+          <m:sSubPr>
+            <m:ctrlPr>
+              <w:rPr>
+                <w:rFonts w:ascii="Cambria Math" w:eastAsiaTheme="minorEastAsia" w:hAnsi="Cambria Math"/>
+                <w:i/>
+              </w:rPr>
+            </m:ctrlPr>
+          </m:sSubPr>
+          <m:e>
+            <m:r>
+              <w:rPr>
+                <w:rFonts w:ascii="Cambria Math" w:eastAsiaTheme="minorEastAsia" w:hAnsi="Cambria Math"/>
+              </w:rPr>
+              <m:t>N</m:t>
+            </m:r>
+          </m:e>
+          <m:sub>
+            <m:r>
+              <w:rPr>
+                <w:rFonts w:ascii="Cambria Math" w:eastAsiaTheme="minorEastAsia" w:hAnsi="Cambria Math"/>
+              </w:rPr>
+              <m:t>QLL</m:t>
+            </m:r>
+          </m:sub>
+        </m:sSub>
+      </m:oMath>
+      <w:r>
+        <w:rPr>
+          <w:rFonts w:eastAsiaTheme="minorEastAsia"/>
+        </w:rPr>
+        <w:t xml:space="preserve"> than in</w:t>
+      </w:r>
+      <w:r>
+        <w:rPr>
+          <w:rFonts w:eastAsiaTheme="minorEastAsia"/>
+        </w:rPr>
+        <w:t xml:space="preserve"> </w:t>
+      </w:r>
+      <m:oMath>
+        <m:sSub>
+          <m:sSubPr>
+            <m:ctrlPr>
+              <w:rPr>
+                <w:rFonts w:ascii="Cambria Math" w:eastAsiaTheme="minorEastAsia" w:hAnsi="Cambria Math"/>
+                <w:i/>
+              </w:rPr>
+            </m:ctrlPr>
+          </m:sSubPr>
+          <m:e>
+            <m:r>
+              <w:rPr>
+                <w:rFonts w:ascii="Cambria Math" w:eastAsiaTheme="minorEastAsia" w:hAnsi="Cambria Math"/>
+              </w:rPr>
+              <m:t>N</m:t>
+            </m:r>
+          </m:e>
+          <m:sub>
+            <m:r>
+              <w:rPr>
+                <w:rFonts w:ascii="Cambria Math" w:eastAsiaTheme="minorEastAsia" w:hAnsi="Cambria Math"/>
+              </w:rPr>
+              <m:t>tot</m:t>
+            </m:r>
+          </m:sub>
+        </m:sSub>
+      </m:oMath>
+      <w:r>
+        <w:rPr>
+          <w:rFonts w:eastAsiaTheme="minorEastAsia"/>
+        </w:rPr>
+        <w:t xml:space="preserve"> </w:t>
+      </w:r>
+      <w:r>
+        <w:rPr>
+          <w:rFonts w:eastAsiaTheme="minorEastAsia"/>
+        </w:rPr>
+        <w:t>suggests that the</w:t>
+      </w:r>
+      <w:r>
+        <w:rPr>
+          <w:rFonts w:eastAsiaTheme="minorEastAsia"/>
+        </w:rPr>
+        <w:t>y originate in</w:t>
+      </w:r>
+      <w:r>
+        <w:rPr>
+          <w:rFonts w:eastAsiaTheme="minorEastAsia"/>
+        </w:rPr>
+        <w:t xml:space="preserve"> </w:t>
+      </w:r>
+      <w:r>
+        <w:rPr>
+          <w:rFonts w:eastAsiaTheme="minorEastAsia"/>
+          <w:b/>
+          <w:bCs/>
+        </w:rPr>
+        <w:t>diffusion</w:t>
+      </w:r>
+      <w:r>
+        <w:rPr>
+          <w:rFonts w:eastAsiaTheme="minorEastAsia"/>
+        </w:rPr>
+        <w:t xml:space="preserve"> or </w:t>
+      </w:r>
+      <w:r>
+        <w:rPr>
+          <w:rFonts w:eastAsiaTheme="minorEastAsia"/>
+          <w:b/>
+          <w:bCs/>
+        </w:rPr>
+        <w:t>deposition</w:t>
+      </w:r>
+      <w:r>
+        <w:rPr>
+          <w:rFonts w:eastAsiaTheme="minorEastAsia"/>
+        </w:rPr>
+        <w:t xml:space="preserve">, </w:t>
+      </w:r>
+      <w:r>
+        <w:rPr>
+          <w:rFonts w:eastAsiaTheme="minorEastAsia"/>
+        </w:rPr>
+        <w:t xml:space="preserve">but </w:t>
+      </w:r>
+      <w:r>
+        <w:rPr>
+          <w:rFonts w:eastAsiaTheme="minorEastAsia"/>
+          <w:b/>
+          <w:bCs/>
+        </w:rPr>
+        <w:t>not</w:t>
+      </w:r>
+      <w:r>
+        <w:rPr>
+          <w:rFonts w:eastAsiaTheme="minorEastAsia"/>
+          <w:b/>
+          <w:bCs/>
+        </w:rPr>
+        <w:t xml:space="preserve"> </w:t>
+      </w:r>
+      <w:r>
+        <w:rPr>
+          <w:rFonts w:eastAsiaTheme="minorEastAsia"/>
+          <w:b/>
+          <w:bCs/>
+        </w:rPr>
+        <w:t>freezing</w:t>
+      </w:r>
+      <w:r>
+        <w:rPr>
+          <w:rFonts w:eastAsiaTheme="minorEastAsia"/>
+        </w:rPr>
+        <w:t>.</w:t>
+      </w:r>
+      <w:r>
+        <w:rPr>
+          <w:rFonts w:eastAsiaTheme="minorEastAsia"/>
+        </w:rPr>
+        <w:t xml:space="preserve"> (See </w:t>
+      </w:r>
+      <w:r>
+        <w:rPr>
+          <w:rFonts w:eastAsiaTheme="minorEastAsia"/>
+        </w:rPr>
+        <w:t>f1d_solve_ivp</w:t>
+      </w:r>
+      <w:r>
+        <w:rPr>
+          <w:rFonts w:eastAsiaTheme="minorEastAsia"/>
+        </w:rPr>
+        <w:t xml:space="preserve"> for a more detailed argument.)</w:t>
+      </w:r>
+    </w:p>
+    <w:p>
+      <w:pPr>
+        <w:pStyle w:val="ListParagraph"/>
+        <w:ind w:left="360"/>
+      </w:pPr>
+    </w:p>
+    <w:p>
+      <w:pPr>
+        <w:pStyle w:val="ListParagraph"/>
+        <w:numPr>
+          <w:ilvl w:val="0"/>
+          <w:numId w:val="4"/>
+        </w:numPr>
+        <w:ind w:left="360"/>
+      </w:pPr>
+      <w:r>
+        <w:rPr>
+          <w:rFonts w:eastAsiaTheme="minorEastAsia"/>
+        </w:rPr>
+        <w:t xml:space="preserve">In some cases, </w:t>
+      </w:r>
+      <w:r>
+        <w:rPr>
+          <w:rFonts w:eastAsiaTheme="minorEastAsia"/>
+          <w:b/>
+          <w:bCs/>
+        </w:rPr>
+        <w:t>glitches</w:t>
+      </w:r>
+      <w:r>
+        <w:rPr>
+          <w:rFonts w:eastAsiaTheme="minorEastAsia"/>
+          <w:b/>
+          <w:bCs/>
+        </w:rPr>
+        <w:t xml:space="preserve"> </w:t>
+      </w:r>
+      <w:r>
+        <w:rPr>
+          <w:rFonts w:eastAsiaTheme="minorEastAsia"/>
+          <w:b/>
+          <w:bCs/>
+        </w:rPr>
+        <w:t>disappear in subsequent time steps</w:t>
+      </w:r>
+      <w:r>
+        <w:rPr>
+          <w:rFonts w:eastAsiaTheme="minorEastAsia"/>
+        </w:rPr>
+        <w:t xml:space="preserve">. An example is shown </w:t>
+      </w:r>
+      <w:r>
+        <w:rPr>
+          <w:rFonts w:eastAsiaTheme="minorEastAsia"/>
+        </w:rPr>
+        <w:t>in Fig. 4</w:t>
+      </w:r>
+      <w:r>
+        <w:rPr>
+          <w:rFonts w:eastAsiaTheme="minorEastAsia"/>
+        </w:rPr>
+        <w:t xml:space="preserve">: the glitch where </w:t>
+      </w:r>
+      <w:r>
+        <w:rPr>
+          <w:rFonts w:eastAsiaTheme="minorEastAsia"/>
+        </w:rPr>
+        <w:t xml:space="preserve">the number of ice layers </w:t>
+      </w:r>
+      <w:r>
+        <w:rPr>
+          <w:rFonts w:eastAsiaTheme="minorEastAsia"/>
+        </w:rPr>
+        <w:t>equals</w:t>
+      </w:r>
+      <w:r>
+        <w:rPr>
+          <w:rFonts w:eastAsiaTheme="minorEastAsia"/>
+        </w:rPr>
+        <w:t xml:space="preserve"> 210.5 (</w:t>
+      </w:r>
+      <w:r>
+        <w:rPr>
+          <w:rFonts w:eastAsiaTheme="minorEastAsia"/>
+        </w:rPr>
+        <w:t xml:space="preserve">i.e., </w:t>
+      </w:r>
+      <w:r>
+        <w:rPr>
+          <w:rFonts w:eastAsiaTheme="minorEastAsia"/>
+        </w:rPr>
+        <w:t>close to</w:t>
+      </w:r>
+      <w:r>
+        <w:rPr>
+          <w:rFonts w:eastAsiaTheme="minorEastAsia"/>
+        </w:rPr>
+        <w:t xml:space="preserve"> the riser at</w:t>
+      </w:r>
+      <w:r>
+        <w:rPr>
+          <w:rFonts w:eastAsiaTheme="minorEastAsia"/>
+        </w:rPr>
+        <w:t xml:space="preserve"> 30 micrometers) </w:t>
+      </w:r>
+      <w:r>
+        <w:rPr>
+          <w:rFonts w:eastAsiaTheme="minorEastAsia"/>
+        </w:rPr>
+        <w:t>has disappeared at time step -14 (the riser now located closer to 29.4 micrometers).</w:t>
+      </w:r>
+    </w:p>
+    <w:p/>
+    <w:p>
+      <w:r>
+        <w:lastRenderedPageBreak/>
+        <w:drawing>
+          <wp:inline distT="0" distB="0" distL="0" distR="0" wp14:anchorId="0F0996BB" wp14:editId="7DE84E2F">
+            <wp:extent cx="2589120" cy="1807051"/>
+            <wp:effectExtent l="0" t="0" r="1905" b="0"/>
+            <wp:docPr id="1506151536" name="Picture 1"/>
+            <wp:cNvGraphicFramePr>
+              <a:graphicFrameLocks xmlns:a="http://schemas.openxmlformats.org/drawingml/2006/main" noChangeAspect="1"/>
+            </wp:cNvGraphicFramePr>
+            <a:graphic xmlns:a="http://schemas.openxmlformats.org/drawingml/2006/main">
+              <a:graphicData uri="http://schemas.openxmlformats.org/drawingml/2006/picture">
+                <pic:pic xmlns:pic="http://schemas.openxmlformats.org/drawingml/2006/picture">
+                  <pic:nvPicPr>
+                    <pic:cNvPr id="908696560" name=""/>
+                    <pic:cNvPicPr/>
+                  </pic:nvPicPr>
+                  <pic:blipFill>
+                    <a:blip r:embed="rId10"/>
+                    <a:stretch>
+                      <a:fillRect/>
+                    </a:stretch>
+                  </pic:blipFill>
+                  <pic:spPr>
+                    <a:xfrm>
+                      <a:off x="0" y="0"/>
+                      <a:ext cx="2648037" cy="1848172"/>
+                    </a:xfrm>
+                    <a:prstGeom prst="rect">
+                      <a:avLst/>
+                    </a:prstGeom>
+                  </pic:spPr>
+                </pic:pic>
+              </a:graphicData>
+            </a:graphic>
+          </wp:inline>
+        </w:drawing>
+      </w:r>
+      <w:r>
+        <w:rPr>
+          <w:noProof/>
+        </w:rPr>
+        <w:t xml:space="preserve"> </w:t>
+      </w:r>
+      <w:r>
+        <w:drawing>
+          <wp:inline distT="0" distB="0" distL="0" distR="0" wp14:anchorId="2CCD700C" wp14:editId="0116C199">
+            <wp:extent cx="2552835" cy="1835943"/>
+            <wp:effectExtent l="0" t="0" r="0" b="5715"/>
+            <wp:docPr id="1186664509" name="Picture 1"/>
+            <wp:cNvGraphicFramePr>
+              <a:graphicFrameLocks xmlns:a="http://schemas.openxmlformats.org/drawingml/2006/main" noChangeAspect="1"/>
+            </wp:cNvGraphicFramePr>
+            <a:graphic xmlns:a="http://schemas.openxmlformats.org/drawingml/2006/main">
+              <a:graphicData uri="http://schemas.openxmlformats.org/drawingml/2006/picture">
+                <pic:pic xmlns:pic="http://schemas.openxmlformats.org/drawingml/2006/picture">
+                  <pic:nvPicPr>
+                    <pic:cNvPr id="1186664509" name=""/>
+                    <pic:cNvPicPr/>
+                  </pic:nvPicPr>
+                  <pic:blipFill>
+                    <a:blip r:embed="rId11"/>
+                    <a:stretch>
+                      <a:fillRect/>
+                    </a:stretch>
+                  </pic:blipFill>
+                  <pic:spPr>
+                    <a:xfrm>
+                      <a:off x="0" y="0"/>
+                      <a:ext cx="2586183" cy="1859926"/>
+                    </a:xfrm>
+                    <a:prstGeom prst="rect">
+                      <a:avLst/>
+                    </a:prstGeom>
+                  </pic:spPr>
+                </pic:pic>
+              </a:graphicData>
+            </a:graphic>
+          </wp:inline>
+        </w:drawing>
+      </w:r>
+    </w:p>
+    <w:p>
+      <w:pPr>
+        <w:rPr>
+          <w:b/>
+          <w:bCs/>
+          <w:noProof/>
+        </w:rPr>
+      </w:pPr>
+      <w:r>
+        <w:rPr>
+          <w:b/>
+          <w:bCs/>
+        </w:rPr>
+        <w:t xml:space="preserve">Figure </w:t>
+      </w:r>
+      <w:r>
+        <w:rPr>
+          <w:b/>
+          <w:bCs/>
+        </w:rPr>
+        <w:t>4</w:t>
+      </w:r>
+      <w:r>
+        <w:t xml:space="preserve">. </w:t>
+      </w:r>
+      <w:r>
+        <w:rPr>
+          <w:noProof/>
+        </w:rPr>
+        <w:t xml:space="preserve">Left: </w:t>
+      </w:r>
+      <w:r>
+        <w:rPr>
+          <w:noProof/>
+        </w:rPr>
+        <w:t>Profile at time step -15</w:t>
+      </w:r>
+      <w:r>
+        <w:rPr>
+          <w:noProof/>
+        </w:rPr>
+        <w:t xml:space="preserve">. Right: Profile </w:t>
+      </w:r>
+      <w:r>
+        <w:rPr>
+          <w:noProof/>
+        </w:rPr>
+        <w:t>one time step later</w:t>
+      </w:r>
+      <w:r>
+        <w:rPr>
+          <w:noProof/>
+        </w:rPr>
+        <w:t>, showing removal of the glitch.</w:t>
+      </w:r>
+    </w:p>
+    <w:p/>
+    <w:p>
+      <w:pPr>
+        <w:pStyle w:val="ListParagraph"/>
+        <w:numPr>
+          <w:ilvl w:val="0"/>
+          <w:numId w:val="4"/>
+        </w:numPr>
+        <w:ind w:left="360"/>
+      </w:pPr>
+      <w:r>
+        <w:rPr>
+          <w:rFonts w:eastAsiaTheme="minorEastAsia"/>
+          <w:b/>
+          <w:bCs/>
+        </w:rPr>
+        <w:t>When glitches persist</w:t>
+      </w:r>
+      <w:r>
+        <w:rPr>
+          <w:rFonts w:eastAsiaTheme="minorEastAsia"/>
+        </w:rPr>
+        <w:t xml:space="preserve"> over time</w:t>
+      </w:r>
+      <w:r>
+        <w:rPr>
+          <w:rFonts w:eastAsiaTheme="minorEastAsia"/>
+        </w:rPr>
+        <w:t>, however</w:t>
+      </w:r>
+      <w:r>
+        <w:rPr>
+          <w:rFonts w:eastAsiaTheme="minorEastAsia"/>
+        </w:rPr>
+        <w:t>, the</w:t>
+      </w:r>
+      <w:r>
+        <w:rPr>
+          <w:rFonts w:eastAsiaTheme="minorEastAsia"/>
+        </w:rPr>
+        <w:t>y</w:t>
+      </w:r>
+      <w:r>
+        <w:rPr>
+          <w:rFonts w:eastAsiaTheme="minorEastAsia"/>
+        </w:rPr>
+        <w:t xml:space="preserve"> </w:t>
+      </w:r>
+      <w:r>
+        <w:rPr>
+          <w:rFonts w:eastAsiaTheme="minorEastAsia"/>
+        </w:rPr>
+        <w:t xml:space="preserve">grow until they reach increments of </w:t>
+      </w:r>
+      <m:oMath>
+        <m:r>
+          <w:rPr>
+            <w:rFonts w:ascii="Cambria Math" w:eastAsiaTheme="minorEastAsia" w:hAnsi="Cambria Math"/>
+          </w:rPr>
+          <m:t>±1</m:t>
+        </m:r>
+      </m:oMath>
+      <w:r>
+        <w:rPr>
+          <w:rFonts w:eastAsiaTheme="minorEastAsia"/>
+        </w:rPr>
+        <w:t xml:space="preserve"> layer, then </w:t>
+      </w:r>
+      <m:oMath>
+        <m:r>
+          <w:rPr>
+            <w:rFonts w:ascii="Cambria Math" w:eastAsiaTheme="minorEastAsia" w:hAnsi="Cambria Math"/>
+          </w:rPr>
+          <m:t>±</m:t>
+        </m:r>
+        <m:r>
+          <w:rPr>
+            <w:rFonts w:ascii="Cambria Math" w:eastAsiaTheme="minorEastAsia" w:hAnsi="Cambria Math"/>
+          </w:rPr>
+          <m:t>2</m:t>
+        </m:r>
+      </m:oMath>
+      <w:r>
+        <w:rPr>
+          <w:rFonts w:eastAsiaTheme="minorEastAsia"/>
+        </w:rPr>
+        <w:t xml:space="preserve"> layer</w:t>
+      </w:r>
+      <w:r>
+        <w:rPr>
+          <w:rFonts w:eastAsiaTheme="minorEastAsia"/>
+        </w:rPr>
+        <w:t>s</w:t>
+      </w:r>
+      <w:r>
+        <w:rPr>
+          <w:rFonts w:eastAsiaTheme="minorEastAsia"/>
+        </w:rPr>
+        <w:t>,</w:t>
+      </w:r>
+      <w:r>
+        <w:rPr>
+          <w:rFonts w:eastAsiaTheme="minorEastAsia"/>
+        </w:rPr>
+        <w:t xml:space="preserve"> and so on.</w:t>
+      </w:r>
+      <w:r>
+        <w:rPr>
+          <w:rFonts w:eastAsiaTheme="minorEastAsia"/>
+        </w:rPr>
+        <w:t xml:space="preserve"> An example is shown in Fig. 5.</w:t>
+      </w:r>
+    </w:p>
+    <w:p/>
+    <w:p>
+      <w:pPr>
+        <w:rPr>
+          <w:rFonts w:eastAsiaTheme="minorEastAsia"/>
+        </w:rPr>
+      </w:pPr>
+      <w:r>
+        <w:rPr>
+          <w:noProof/>
+        </w:rPr>
+        <w:drawing>
+          <wp:inline distT="0" distB="0" distL="0" distR="0" wp14:anchorId="0BFD5000" wp14:editId="0FF2B864">
+            <wp:extent cx="2449195" cy="1777498"/>
+            <wp:effectExtent l="0" t="0" r="1905" b="635"/>
+            <wp:docPr id="1907307231" name="Picture 4"/>
+            <wp:cNvGraphicFramePr>
+              <a:graphicFrameLocks xmlns:a="http://schemas.openxmlformats.org/drawingml/2006/main" noChangeAspect="1"/>
+            </wp:cNvGraphicFramePr>
+            <a:graphic xmlns:a="http://schemas.openxmlformats.org/drawingml/2006/main">
+              <a:graphicData uri="http://schemas.openxmlformats.org/drawingml/2006/picture">
+                <pic:pic xmlns:pic="http://schemas.openxmlformats.org/drawingml/2006/picture">
+                  <pic:nvPicPr>
+                    <pic:cNvPr id="0" name="Picture 7"/>
+                    <pic:cNvPicPr>
+                      <a:picLocks noChangeAspect="1" noChangeArrowheads="1"/>
+                    </pic:cNvPicPr>
+                  </pic:nvPicPr>
+                  <pic:blipFill>
+                    <a:blip r:embed="rId12" cstate="print">
+                      <a:extLst>
+                        <a:ext uri="{28A0092B-C50C-407E-A947-70E740481C1C}">
+                          <a14:useLocalDpi xmlns:a14="http://schemas.microsoft.com/office/drawing/2010/main" val="0"/>
+                        </a:ext>
+                      </a:extLst>
+                    </a:blip>
+                    <a:srcRect/>
+                    <a:stretch>
+                      <a:fillRect/>
+                    </a:stretch>
+                  </pic:blipFill>
+                  <pic:spPr bwMode="auto">
+                    <a:xfrm>
+                      <a:off x="0" y="0"/>
+                      <a:ext cx="2563865" cy="1860719"/>
+                    </a:xfrm>
+                    <a:prstGeom prst="rect">
+                      <a:avLst/>
+                    </a:prstGeom>
+                    <a:noFill/>
+                    <a:ln>
+                      <a:noFill/>
+                    </a:ln>
+                  </pic:spPr>
+                </pic:pic>
+              </a:graphicData>
+            </a:graphic>
+          </wp:inline>
+        </w:drawing>
+      </w:r>
+      <w:r>
+        <w:rPr>
+          <w:noProof/>
+        </w:rPr>
+        <w:drawing>
+          <wp:inline distT="0" distB="0" distL="0" distR="0" wp14:anchorId="6D988421" wp14:editId="0F11E1D9">
+            <wp:extent cx="2607310" cy="1763275"/>
+            <wp:effectExtent l="0" t="0" r="0" b="2540"/>
+            <wp:docPr id="425362116" name="Picture 5"/>
+            <wp:cNvGraphicFramePr>
+              <a:graphicFrameLocks xmlns:a="http://schemas.openxmlformats.org/drawingml/2006/main" noChangeAspect="1"/>
+            </wp:cNvGraphicFramePr>
+            <a:graphic xmlns:a="http://schemas.openxmlformats.org/drawingml/2006/main">
+              <a:graphicData uri="http://schemas.openxmlformats.org/drawingml/2006/picture">
+                <pic:pic xmlns:pic="http://schemas.openxmlformats.org/drawingml/2006/picture">
+                  <pic:nvPicPr>
+                    <pic:cNvPr id="0" name="Picture 9"/>
+                    <pic:cNvPicPr>
+                      <a:picLocks noChangeAspect="1" noChangeArrowheads="1"/>
+                    </pic:cNvPicPr>
+                  </pic:nvPicPr>
+                  <pic:blipFill>
+                    <a:blip r:embed="rId13" cstate="print">
+                      <a:extLst>
+                        <a:ext uri="{28A0092B-C50C-407E-A947-70E740481C1C}">
+                          <a14:useLocalDpi xmlns:a14="http://schemas.microsoft.com/office/drawing/2010/main" val="0"/>
+                        </a:ext>
+                      </a:extLst>
+                    </a:blip>
+                    <a:srcRect/>
+                    <a:stretch>
+                      <a:fillRect/>
+                    </a:stretch>
+                  </pic:blipFill>
+                  <pic:spPr bwMode="auto">
+                    <a:xfrm>
+                      <a:off x="0" y="0"/>
+                      <a:ext cx="2665869" cy="1802878"/>
+                    </a:xfrm>
+                    <a:prstGeom prst="rect">
+                      <a:avLst/>
+                    </a:prstGeom>
+                    <a:noFill/>
+                    <a:ln>
+                      <a:noFill/>
+                    </a:ln>
+                  </pic:spPr>
+                </pic:pic>
+              </a:graphicData>
+            </a:graphic>
+          </wp:inline>
+        </w:drawing>
+      </w:r>
+    </w:p>
+    <w:p>
+      <w:pPr>
+        <w:rPr>
+          <w:rFonts w:eastAsiaTheme="minorEastAsia"/>
+        </w:rPr>
+      </w:pPr>
+      <w:r>
+        <w:rPr>
+          <w:b/>
+          <w:bCs/>
+        </w:rPr>
+        <w:t xml:space="preserve">Figure </w:t>
+      </w:r>
+      <w:r>
+        <w:rPr>
+          <w:b/>
+          <w:bCs/>
+        </w:rPr>
+        <w:t>5</w:t>
+      </w:r>
+      <w:r>
+        <w:t>. Evolution of the small-amplitude instability in Fig. 3 to full layer instability.</w:t>
+      </w:r>
+    </w:p>
+    <w:p/>
+    <w:p/>
+    <w:p>
+      <w:r>
+        <w:t xml:space="preserve">Examining </w:t>
+      </w:r>
+      <w:r>
+        <w:rPr>
+          <w:b/>
+          <w:bCs/>
+        </w:rPr>
+        <w:t>different boundary conditions</w:t>
+      </w:r>
+      <w:r>
+        <w:t xml:space="preserve">: If I replace </w:t>
+      </w:r>
+      <w:r>
+        <w:rPr>
+          <w:b/>
+          <w:bCs/>
+        </w:rPr>
+        <w:t>periodic boundary conditions</w:t>
+      </w:r>
+      <w:r>
+        <w:t xml:space="preserve"> with </w:t>
+      </w:r>
+      <w:r>
+        <w:rPr>
+          <w:b/>
+          <w:bCs/>
+        </w:rPr>
+        <w:t>reflection</w:t>
+      </w:r>
+      <w:r>
+        <w:t xml:space="preserve"> (no-flux) boundary conditions,</w:t>
+      </w:r>
+    </w:p>
+    <w:p/>
+    <w:p>
+      <w:pPr>
+        <w:rPr>
+          <w:rFonts w:ascii="Courier New" w:hAnsi="Courier New" w:cs="Courier New"/>
+          <w:sz w:val="20"/>
+          <w:szCs w:val="20"/>
+        </w:rPr>
+      </w:pPr>
+      <w:r>
+        <w:rPr>
+          <w:rFonts w:ascii="Courier New" w:hAnsi="Courier New" w:cs="Courier New"/>
+          <w:sz w:val="20"/>
+          <w:szCs w:val="20"/>
+        </w:rPr>
+        <w:t xml:space="preserve">    # </w:t>
+      </w:r>
+      <w:proofErr w:type="spellStart"/>
+      <w:r>
+        <w:rPr>
+          <w:rFonts w:ascii="Courier New" w:hAnsi="Courier New" w:cs="Courier New"/>
+          <w:sz w:val="20"/>
+          <w:szCs w:val="20"/>
+        </w:rPr>
+        <w:t>Ntot</w:t>
+      </w:r>
+      <w:proofErr w:type="spellEnd"/>
+      <w:r>
+        <w:rPr>
+          <w:rFonts w:ascii="Courier New" w:hAnsi="Courier New" w:cs="Courier New"/>
+          <w:sz w:val="20"/>
+          <w:szCs w:val="20"/>
+        </w:rPr>
+        <w:t xml:space="preserve"> diffusion</w:t>
+      </w:r>
+    </w:p>
+    <w:p>
+      <w:pPr>
+        <w:rPr>
+          <w:rFonts w:ascii="Courier New" w:hAnsi="Courier New" w:cs="Courier New"/>
+          <w:sz w:val="20"/>
+          <w:szCs w:val="20"/>
+        </w:rPr>
+      </w:pPr>
+      <w:r>
+        <w:rPr>
+          <w:rFonts w:ascii="Courier New" w:hAnsi="Courier New" w:cs="Courier New"/>
+          <w:sz w:val="20"/>
+          <w:szCs w:val="20"/>
+        </w:rPr>
+        <w:t xml:space="preserve">    </w:t>
+      </w:r>
+      <w:proofErr w:type="spellStart"/>
+      <w:r>
+        <w:rPr>
+          <w:rFonts w:ascii="Courier New" w:hAnsi="Courier New" w:cs="Courier New"/>
+          <w:sz w:val="20"/>
+          <w:szCs w:val="20"/>
+        </w:rPr>
+        <w:t>dy</w:t>
+      </w:r>
+      <w:proofErr w:type="spellEnd"/>
+      <w:r>
+        <w:rPr>
+          <w:rFonts w:ascii="Courier New" w:hAnsi="Courier New" w:cs="Courier New"/>
+          <w:sz w:val="20"/>
+          <w:szCs w:val="20"/>
+        </w:rPr>
+        <w:t xml:space="preserve"> = </w:t>
+      </w:r>
+      <w:proofErr w:type="spellStart"/>
+      <w:proofErr w:type="gramStart"/>
+      <w:r>
+        <w:rPr>
+          <w:rFonts w:ascii="Courier New" w:hAnsi="Courier New" w:cs="Courier New"/>
+          <w:sz w:val="20"/>
+          <w:szCs w:val="20"/>
+        </w:rPr>
+        <w:t>np.empty</w:t>
+      </w:r>
+      <w:proofErr w:type="spellEnd"/>
+      <w:proofErr w:type="gramEnd"/>
+      <w:r>
+        <w:rPr>
+          <w:rFonts w:ascii="Courier New" w:hAnsi="Courier New" w:cs="Courier New"/>
+          <w:sz w:val="20"/>
+          <w:szCs w:val="20"/>
+        </w:rPr>
+        <w:t>(</w:t>
+      </w:r>
+      <w:proofErr w:type="spellStart"/>
+      <w:r>
+        <w:rPr>
+          <w:rFonts w:ascii="Courier New" w:hAnsi="Courier New" w:cs="Courier New"/>
+          <w:sz w:val="20"/>
+          <w:szCs w:val="20"/>
+        </w:rPr>
+        <w:t>np.shape</w:t>
+      </w:r>
+      <w:proofErr w:type="spellEnd"/>
+      <w:r>
+        <w:rPr>
+          <w:rFonts w:ascii="Courier New" w:hAnsi="Courier New" w:cs="Courier New"/>
+          <w:sz w:val="20"/>
+          <w:szCs w:val="20"/>
+        </w:rPr>
+        <w:t>(NQLL0))</w:t>
+      </w:r>
+    </w:p>
+    <w:p>
+      <w:pPr>
+        <w:rPr>
+          <w:rFonts w:ascii="Courier New" w:hAnsi="Courier New" w:cs="Courier New"/>
+          <w:sz w:val="20"/>
+          <w:szCs w:val="20"/>
+        </w:rPr>
+      </w:pPr>
+      <w:r>
+        <w:rPr>
+          <w:rFonts w:ascii="Courier New" w:hAnsi="Courier New" w:cs="Courier New"/>
+          <w:sz w:val="20"/>
+          <w:szCs w:val="20"/>
+        </w:rPr>
+        <w:t xml:space="preserve">    for </w:t>
+      </w:r>
+      <w:proofErr w:type="spellStart"/>
+      <w:r>
+        <w:rPr>
+          <w:rFonts w:ascii="Courier New" w:hAnsi="Courier New" w:cs="Courier New"/>
+          <w:sz w:val="20"/>
+          <w:szCs w:val="20"/>
+        </w:rPr>
+        <w:t>i</w:t>
+      </w:r>
+      <w:proofErr w:type="spellEnd"/>
+      <w:r>
+        <w:rPr>
+          <w:rFonts w:ascii="Courier New" w:hAnsi="Courier New" w:cs="Courier New"/>
+          <w:sz w:val="20"/>
+          <w:szCs w:val="20"/>
+        </w:rPr>
+        <w:t xml:space="preserve"> in range(</w:t>
+      </w:r>
+      <w:proofErr w:type="gramStart"/>
+      <w:r>
+        <w:rPr>
+          <w:rFonts w:ascii="Courier New" w:hAnsi="Courier New" w:cs="Courier New"/>
+          <w:sz w:val="20"/>
+          <w:szCs w:val="20"/>
+        </w:rPr>
+        <w:t>1,len</w:t>
+      </w:r>
+      <w:proofErr w:type="gramEnd"/>
+      <w:r>
+        <w:rPr>
+          <w:rFonts w:ascii="Courier New" w:hAnsi="Courier New" w:cs="Courier New"/>
+          <w:sz w:val="20"/>
+          <w:szCs w:val="20"/>
+        </w:rPr>
+        <w:t>(NQLL0)-1):</w:t>
+      </w:r>
+    </w:p>
+    <w:p>
+      <w:pPr>
+        <w:rPr>
+          <w:rFonts w:ascii="Courier New" w:hAnsi="Courier New" w:cs="Courier New"/>
+          <w:sz w:val="20"/>
+          <w:szCs w:val="20"/>
+        </w:rPr>
+      </w:pPr>
+      <w:r>
+        <w:rPr>
+          <w:rFonts w:ascii="Courier New" w:hAnsi="Courier New" w:cs="Courier New"/>
+          <w:sz w:val="20"/>
+          <w:szCs w:val="20"/>
+        </w:rPr>
+        <w:t xml:space="preserve">      </w:t>
+      </w:r>
+      <w:r>
+        <w:rPr>
+          <w:rFonts w:ascii="Courier New" w:hAnsi="Courier New" w:cs="Courier New"/>
+          <w:sz w:val="20"/>
+          <w:szCs w:val="20"/>
+        </w:rPr>
+        <w:t xml:space="preserve"> </w:t>
+      </w:r>
+      <w:proofErr w:type="spellStart"/>
+      <w:r>
+        <w:rPr>
+          <w:rFonts w:ascii="Courier New" w:hAnsi="Courier New" w:cs="Courier New"/>
+          <w:sz w:val="20"/>
+          <w:szCs w:val="20"/>
+        </w:rPr>
+        <w:t>dy</w:t>
+      </w:r>
+      <w:proofErr w:type="spellEnd"/>
+      <w:r>
+        <w:rPr>
+          <w:rFonts w:ascii="Courier New" w:hAnsi="Courier New" w:cs="Courier New"/>
+          <w:sz w:val="20"/>
+          <w:szCs w:val="20"/>
+        </w:rPr>
+        <w:t>[</w:t>
+      </w:r>
+      <w:proofErr w:type="spellStart"/>
+      <w:r>
+        <w:rPr>
+          <w:rFonts w:ascii="Courier New" w:hAnsi="Courier New" w:cs="Courier New"/>
+          <w:sz w:val="20"/>
+          <w:szCs w:val="20"/>
+        </w:rPr>
+        <w:t>i</w:t>
+      </w:r>
+      <w:proofErr w:type="spellEnd"/>
+      <w:r>
+        <w:rPr>
+          <w:rFonts w:ascii="Courier New" w:hAnsi="Courier New" w:cs="Courier New"/>
+          <w:sz w:val="20"/>
+          <w:szCs w:val="20"/>
+        </w:rPr>
+        <w:t>] = DoverdeltaX2*(NQLL0[i-1]-2*NQLL0[</w:t>
+      </w:r>
+      <w:proofErr w:type="spellStart"/>
+      <w:r>
+        <w:rPr>
+          <w:rFonts w:ascii="Courier New" w:hAnsi="Courier New" w:cs="Courier New"/>
+          <w:sz w:val="20"/>
+          <w:szCs w:val="20"/>
+        </w:rPr>
+        <w:t>i</w:t>
+      </w:r>
+      <w:proofErr w:type="spellEnd"/>
+      <w:r>
+        <w:rPr>
+          <w:rFonts w:ascii="Courier New" w:hAnsi="Courier New" w:cs="Courier New"/>
+          <w:sz w:val="20"/>
+          <w:szCs w:val="20"/>
+        </w:rPr>
+        <w:t>]+NQLL0[i+1])</w:t>
+      </w:r>
+    </w:p>
+    <w:p>
+      <w:pPr>
+        <w:rPr>
+          <w:rFonts w:ascii="Courier New" w:hAnsi="Courier New" w:cs="Courier New"/>
+          <w:sz w:val="20"/>
+          <w:szCs w:val="20"/>
+        </w:rPr>
+      </w:pPr>
+      <w:r>
+        <w:rPr>
+          <w:rFonts w:ascii="Courier New" w:hAnsi="Courier New" w:cs="Courier New"/>
+          <w:sz w:val="20"/>
+          <w:szCs w:val="20"/>
+        </w:rPr>
+        <w:t xml:space="preserve">#    </w:t>
+      </w:r>
+      <w:proofErr w:type="spellStart"/>
+      <w:proofErr w:type="gramStart"/>
+      <w:r>
+        <w:rPr>
+          <w:rFonts w:ascii="Courier New" w:hAnsi="Courier New" w:cs="Courier New"/>
+          <w:sz w:val="20"/>
+          <w:szCs w:val="20"/>
+        </w:rPr>
+        <w:t>dy</w:t>
+      </w:r>
+      <w:proofErr w:type="spellEnd"/>
+      <w:r>
+        <w:rPr>
+          <w:rFonts w:ascii="Courier New" w:hAnsi="Courier New" w:cs="Courier New"/>
+          <w:sz w:val="20"/>
+          <w:szCs w:val="20"/>
+        </w:rPr>
+        <w:t>[</w:t>
+      </w:r>
+      <w:proofErr w:type="gramEnd"/>
+      <w:r>
+        <w:rPr>
+          <w:rFonts w:ascii="Courier New" w:hAnsi="Courier New" w:cs="Courier New"/>
+          <w:sz w:val="20"/>
+          <w:szCs w:val="20"/>
+        </w:rPr>
+        <w:t>0]  = DoverdeltaX2*(NQLL0[-1] -2*NQLL0[0] +NQLL0[1]) # Periodic BC</w:t>
+      </w:r>
+    </w:p>
+    <w:p>
+      <w:pPr>
+        <w:rPr>
+          <w:rFonts w:ascii="Courier New" w:hAnsi="Courier New" w:cs="Courier New"/>
+          <w:sz w:val="20"/>
+          <w:szCs w:val="20"/>
+        </w:rPr>
+      </w:pPr>
+      <w:r>
+        <w:rPr>
+          <w:rFonts w:ascii="Courier New" w:hAnsi="Courier New" w:cs="Courier New"/>
+          <w:sz w:val="20"/>
+          <w:szCs w:val="20"/>
+        </w:rPr>
+        <w:t xml:space="preserve">#    </w:t>
+      </w:r>
+      <w:proofErr w:type="spellStart"/>
+      <w:proofErr w:type="gramStart"/>
+      <w:r>
+        <w:rPr>
+          <w:rFonts w:ascii="Courier New" w:hAnsi="Courier New" w:cs="Courier New"/>
+          <w:sz w:val="20"/>
+          <w:szCs w:val="20"/>
+        </w:rPr>
+        <w:t>dy</w:t>
+      </w:r>
+      <w:proofErr w:type="spellEnd"/>
+      <w:r>
+        <w:rPr>
+          <w:rFonts w:ascii="Courier New" w:hAnsi="Courier New" w:cs="Courier New"/>
+          <w:sz w:val="20"/>
+          <w:szCs w:val="20"/>
+        </w:rPr>
+        <w:t>[</w:t>
+      </w:r>
+      <w:proofErr w:type="gramEnd"/>
+      <w:r>
+        <w:rPr>
+          <w:rFonts w:ascii="Courier New" w:hAnsi="Courier New" w:cs="Courier New"/>
+          <w:sz w:val="20"/>
+          <w:szCs w:val="20"/>
+        </w:rPr>
+        <w:t>-1] = DoverdeltaX2*(NQLL0[-2] -2*NQLL0[-1]+NQLL0[0])</w:t>
+      </w:r>
+    </w:p>
+    <w:p>
+      <w:pPr>
+        <w:rPr>
+          <w:rFonts w:ascii="Courier New" w:hAnsi="Courier New" w:cs="Courier New"/>
+          <w:sz w:val="20"/>
+          <w:szCs w:val="20"/>
+        </w:rPr>
+      </w:pPr>
+      <w:r>
+        <w:rPr>
+          <w:rFonts w:ascii="Courier New" w:hAnsi="Courier New" w:cs="Courier New"/>
+          <w:sz w:val="20"/>
+          <w:szCs w:val="20"/>
+        </w:rPr>
+        <w:t xml:space="preserve">    </w:t>
+      </w:r>
+      <w:proofErr w:type="spellStart"/>
+      <w:proofErr w:type="gramStart"/>
+      <w:r>
+        <w:rPr>
+          <w:rFonts w:ascii="Courier New" w:hAnsi="Courier New" w:cs="Courier New"/>
+          <w:sz w:val="20"/>
+          <w:szCs w:val="20"/>
+        </w:rPr>
+        <w:t>dy</w:t>
+      </w:r>
+      <w:proofErr w:type="spellEnd"/>
+      <w:r>
+        <w:rPr>
+          <w:rFonts w:ascii="Courier New" w:hAnsi="Courier New" w:cs="Courier New"/>
+          <w:sz w:val="20"/>
+          <w:szCs w:val="20"/>
+        </w:rPr>
+        <w:t>[</w:t>
+      </w:r>
+      <w:proofErr w:type="gramEnd"/>
+      <w:r>
+        <w:rPr>
+          <w:rFonts w:ascii="Courier New" w:hAnsi="Courier New" w:cs="Courier New"/>
+          <w:sz w:val="20"/>
+          <w:szCs w:val="20"/>
+        </w:rPr>
+        <w:t>0]  = DoverdeltaX2*(NQLL0[0]  -2*NQLL0[0] +NQLL0[1]) # No-flux BC</w:t>
+      </w:r>
+    </w:p>
+    <w:p>
+      <w:pPr>
+        <w:rPr>
+          <w:rFonts w:ascii="Courier New" w:hAnsi="Courier New" w:cs="Courier New"/>
+          <w:sz w:val="20"/>
+          <w:szCs w:val="20"/>
+        </w:rPr>
+      </w:pPr>
+      <w:r>
+        <w:rPr>
+          <w:rFonts w:ascii="Courier New" w:hAnsi="Courier New" w:cs="Courier New"/>
+          <w:sz w:val="20"/>
+          <w:szCs w:val="20"/>
+        </w:rPr>
+        <w:t xml:space="preserve">    </w:t>
+      </w:r>
+      <w:proofErr w:type="spellStart"/>
+      <w:proofErr w:type="gramStart"/>
+      <w:r>
+        <w:rPr>
+          <w:rFonts w:ascii="Courier New" w:hAnsi="Courier New" w:cs="Courier New"/>
+          <w:sz w:val="20"/>
+          <w:szCs w:val="20"/>
+        </w:rPr>
+        <w:t>dy</w:t>
+      </w:r>
+      <w:proofErr w:type="spellEnd"/>
+      <w:r>
+        <w:rPr>
+          <w:rFonts w:ascii="Courier New" w:hAnsi="Courier New" w:cs="Courier New"/>
+          <w:sz w:val="20"/>
+          <w:szCs w:val="20"/>
+        </w:rPr>
+        <w:t>[</w:t>
+      </w:r>
+      <w:proofErr w:type="gramEnd"/>
+      <w:r>
+        <w:rPr>
+          <w:rFonts w:ascii="Courier New" w:hAnsi="Courier New" w:cs="Courier New"/>
+          <w:sz w:val="20"/>
+          <w:szCs w:val="20"/>
+        </w:rPr>
+        <w:t>-1] = DoverdeltaX2*(NQLL0[-2] -2*NQLL0[-1]+NQLL0[-1])</w:t>
+      </w:r>
+    </w:p>
+    <w:p>
+      <w:pPr>
+        <w:rPr>
+          <w:rFonts w:ascii="Courier New" w:hAnsi="Courier New" w:cs="Courier New"/>
+          <w:sz w:val="20"/>
+          <w:szCs w:val="20"/>
+        </w:rPr>
+      </w:pPr>
+    </w:p>
+    <w:p>
+      <w:r>
+        <w:t xml:space="preserve">the results are a little different, but the </w:t>
+      </w:r>
+      <w:r>
+        <w:rPr>
+          <w:b/>
+          <w:bCs/>
+        </w:rPr>
+        <w:t>glitches still occur</w:t>
+      </w:r>
+      <w:r>
+        <w:t xml:space="preserve">: </w:t>
+      </w:r>
+    </w:p>
+    <w:p/>
+    <w:p>
+      <w:pPr>
+        <w:rPr>
+          <w:noProof/>
+        </w:rPr>
+      </w:pPr>
+      <w:r>
+        <w:lastRenderedPageBreak/>
+        <w:drawing>
+          <wp:inline distT="0" distB="0" distL="0" distR="0" wp14:anchorId="39A8D175" wp14:editId="1C784574">
+            <wp:extent cx="2589120" cy="1807051"/>
+            <wp:effectExtent l="0" t="0" r="1905" b="0"/>
+            <wp:docPr id="908696560" name="Picture 1"/>
+            <wp:cNvGraphicFramePr>
+              <a:graphicFrameLocks xmlns:a="http://schemas.openxmlformats.org/drawingml/2006/main" noChangeAspect="1"/>
+            </wp:cNvGraphicFramePr>
+            <a:graphic xmlns:a="http://schemas.openxmlformats.org/drawingml/2006/main">
+              <a:graphicData uri="http://schemas.openxmlformats.org/drawingml/2006/picture">
+                <pic:pic xmlns:pic="http://schemas.openxmlformats.org/drawingml/2006/picture">
+                  <pic:nvPicPr>
+                    <pic:cNvPr id="908696560" name=""/>
+                    <pic:cNvPicPr/>
+                  </pic:nvPicPr>
+                  <pic:blipFill>
+                    <a:blip r:embed="rId10"/>
+                    <a:stretch>
+                      <a:fillRect/>
+                    </a:stretch>
+                  </pic:blipFill>
+                  <pic:spPr>
+                    <a:xfrm>
+                      <a:off x="0" y="0"/>
+                      <a:ext cx="2648037" cy="1848172"/>
+                    </a:xfrm>
+                    <a:prstGeom prst="rect">
+                      <a:avLst/>
+                    </a:prstGeom>
+                  </pic:spPr>
+                </pic:pic>
+              </a:graphicData>
+            </a:graphic>
+          </wp:inline>
+        </w:drawing>
+      </w:r>
+      <w:r>
+        <w:drawing>
+          <wp:inline distT="0" distB="0" distL="0" distR="0" wp14:anchorId="3D349DA9" wp14:editId="2ADD78DA">
+            <wp:extent cx="2590562" cy="1807369"/>
+            <wp:effectExtent l="0" t="0" r="635" b="0"/>
+            <wp:docPr id="1719255987" name="Picture 1"/>
+            <wp:cNvGraphicFramePr>
+              <a:graphicFrameLocks xmlns:a="http://schemas.openxmlformats.org/drawingml/2006/main" noChangeAspect="1"/>
+            </wp:cNvGraphicFramePr>
+            <a:graphic xmlns:a="http://schemas.openxmlformats.org/drawingml/2006/main">
+              <a:graphicData uri="http://schemas.openxmlformats.org/drawingml/2006/picture">
+                <pic:pic xmlns:pic="http://schemas.openxmlformats.org/drawingml/2006/picture">
+                  <pic:nvPicPr>
+                    <pic:cNvPr id="1719255987" name=""/>
+                    <pic:cNvPicPr/>
+                  </pic:nvPicPr>
+                  <pic:blipFill>
+                    <a:blip r:embed="rId14"/>
+                    <a:stretch>
+                      <a:fillRect/>
+                    </a:stretch>
+                  </pic:blipFill>
+                  <pic:spPr>
+                    <a:xfrm>
+                      <a:off x="0" y="0"/>
+                      <a:ext cx="2619771" cy="1827748"/>
+                    </a:xfrm>
+                    <a:prstGeom prst="rect">
+                      <a:avLst/>
+                    </a:prstGeom>
+                  </pic:spPr>
+                </pic:pic>
+              </a:graphicData>
+            </a:graphic>
+          </wp:inline>
+        </w:drawing>
+      </w:r>
+      <w:r>
+        <w:rPr>
+          <w:noProof/>
+        </w:rPr>
+        <w:t xml:space="preserve"> </w:t>
+      </w:r>
+    </w:p>
+    <w:p>
+      <w:pPr>
+        <w:rPr>
+          <w:noProof/>
+        </w:rPr>
+      </w:pPr>
+      <w:r>
+        <w:rPr>
+          <w:noProof/>
+        </w:rPr>
+        <w:t xml:space="preserve">Left: </w:t>
+      </w:r>
+      <w:r>
+        <w:rPr>
+          <w:b/>
+          <w:bCs/>
+          <w:noProof/>
+        </w:rPr>
+        <w:t>periodic</w:t>
+      </w:r>
+      <w:r>
+        <w:rPr>
+          <w:noProof/>
+        </w:rPr>
+        <w:t xml:space="preserve"> boundary conditions. Right: </w:t>
+      </w:r>
+      <w:r>
+        <w:rPr>
+          <w:b/>
+          <w:bCs/>
+          <w:noProof/>
+        </w:rPr>
+        <w:t>reflection</w:t>
+      </w:r>
+      <w:r>
+        <w:rPr>
+          <w:noProof/>
+        </w:rPr>
+        <w:t xml:space="preserve"> </w:t>
+      </w:r>
+      <w:r>
+        <w:rPr>
+          <w:noProof/>
+        </w:rPr>
+        <w:t xml:space="preserve">(no-flux) </w:t>
+      </w:r>
+      <w:r>
+        <w:rPr>
+          <w:noProof/>
+        </w:rPr>
+        <w:t>boundary conditions.</w:t>
+      </w:r>
+    </w:p>
+    <w:p>
+      <w:pPr>
+        <w:rPr>
+          <w:noProof/>
+        </w:rPr>
+      </w:pPr>
+    </w:p>
+    <w:p>
+      <w:r>
+        <w:rPr>
+          <w:noProof/>
+        </w:rPr>
+        <w:t>Indication</w:t>
+      </w:r>
+      <w:r>
+        <w:rPr>
+          <w:noProof/>
+        </w:rPr>
+        <w:t xml:space="preserve">: </w:t>
+      </w:r>
+      <w:r>
+        <w:rPr>
+          <w:noProof/>
+        </w:rPr>
+        <w:t xml:space="preserve">glitches </w:t>
+      </w:r>
+      <w:r>
+        <w:rPr>
+          <w:noProof/>
+        </w:rPr>
+        <w:t>may not be due to</w:t>
+      </w:r>
+      <w:r>
+        <w:rPr>
+          <w:noProof/>
+        </w:rPr>
+        <w:t xml:space="preserve"> the</w:t>
+      </w:r>
+      <w:r>
+        <w:rPr>
+          <w:noProof/>
+        </w:rPr>
+        <w:t xml:space="preserve"> imposition of periodic</w:t>
+      </w:r>
+      <w:r>
+        <w:rPr>
+          <w:noProof/>
+        </w:rPr>
+        <w:t xml:space="preserve"> boundary conditions, but rather with </w:t>
+      </w:r>
+      <w:r>
+        <w:rPr>
+          <w:rFonts w:eastAsiaTheme="minorEastAsia"/>
+        </w:rPr>
+        <w:t>some other property, like lambda</w:t>
+      </w:r>
+      <w:r>
+        <w:rPr>
+          <w:rFonts w:eastAsiaTheme="minorEastAsia"/>
+        </w:rPr>
+        <w:t>, which happens to be small at facet boundaries.</w:t>
+      </w:r>
     </w:p>
     <w:sectPr>
       <w:pgSz w:w="12240" w:h="15840"/>
@@ -2061,9 +4222,98 @@
     </w:lvl>
   </w:abstractNum>
   <w:abstractNum w:abstractNumId="1" w15:restartNumberingAfterBreak="0">
+    <w:nsid w:val="05361FE7"/>
+    <w:multiLevelType w:val="hybridMultilevel"/>
+    <w:tmpl w:val="B3F4140E"/>
+    <w:lvl w:ilvl="0" w:tplc="0409000F">
+      <w:start w:val="1"/>
+      <w:numFmt w:val="decimal"/>
+      <w:lvlText w:val="%1."/>
+      <w:lvlJc w:val="left"/>
+      <w:pPr>
+        <w:ind w:left="720" w:hanging="360"/>
+      </w:pPr>
+    </w:lvl>
+    <w:lvl w:ilvl="1" w:tplc="04090001">
+      <w:start w:val="1"/>
+      <w:numFmt w:val="bullet"/>
+      <w:lvlText w:val=""/>
+      <w:lvlJc w:val="left"/>
+      <w:pPr>
+        <w:ind w:left="720" w:hanging="360"/>
+      </w:pPr>
+      <w:rPr>
+        <w:rFonts w:ascii="Symbol" w:hAnsi="Symbol" w:hint="default"/>
+      </w:rPr>
+    </w:lvl>
+    <w:lvl w:ilvl="2" w:tplc="0409001B">
+      <w:start w:val="1"/>
+      <w:numFmt w:val="lowerRoman"/>
+      <w:lvlText w:val="%3."/>
+      <w:lvlJc w:val="right"/>
+      <w:pPr>
+        <w:ind w:left="2160" w:hanging="180"/>
+      </w:pPr>
+    </w:lvl>
+    <w:lvl w:ilvl="3" w:tplc="0409000F" w:tentative="1">
+      <w:start w:val="1"/>
+      <w:numFmt w:val="decimal"/>
+      <w:lvlText w:val="%4."/>
+      <w:lvlJc w:val="left"/>
+      <w:pPr>
+        <w:ind w:left="2880" w:hanging="360"/>
+      </w:pPr>
+    </w:lvl>
+    <w:lvl w:ilvl="4" w:tplc="04090019" w:tentative="1">
+      <w:start w:val="1"/>
+      <w:numFmt w:val="lowerLetter"/>
+      <w:lvlText w:val="%5."/>
+      <w:lvlJc w:val="left"/>
+      <w:pPr>
+        <w:ind w:left="3600" w:hanging="360"/>
+      </w:pPr>
+    </w:lvl>
+    <w:lvl w:ilvl="5" w:tplc="0409001B" w:tentative="1">
+      <w:start w:val="1"/>
+      <w:numFmt w:val="lowerRoman"/>
+      <w:lvlText w:val="%6."/>
+      <w:lvlJc w:val="right"/>
+      <w:pPr>
+        <w:ind w:left="4320" w:hanging="180"/>
+      </w:pPr>
+    </w:lvl>
+    <w:lvl w:ilvl="6" w:tplc="0409000F" w:tentative="1">
+      <w:start w:val="1"/>
+      <w:numFmt w:val="decimal"/>
+      <w:lvlText w:val="%7."/>
+      <w:lvlJc w:val="left"/>
+      <w:pPr>
+        <w:ind w:left="5040" w:hanging="360"/>
+      </w:pPr>
+    </w:lvl>
+    <w:lvl w:ilvl="7" w:tplc="04090019" w:tentative="1">
+      <w:start w:val="1"/>
+      <w:numFmt w:val="lowerLetter"/>
+      <w:lvlText w:val="%8."/>
+      <w:lvlJc w:val="left"/>
+      <w:pPr>
+        <w:ind w:left="5760" w:hanging="360"/>
+      </w:pPr>
+    </w:lvl>
+    <w:lvl w:ilvl="8" w:tplc="0409001B" w:tentative="1">
+      <w:start w:val="1"/>
+      <w:numFmt w:val="lowerRoman"/>
+      <w:lvlText w:val="%9."/>
+      <w:lvlJc w:val="right"/>
+      <w:pPr>
+        <w:ind w:left="6480" w:hanging="180"/>
+      </w:pPr>
+    </w:lvl>
+  </w:abstractNum>
+  <w:abstractNum w:abstractNumId="2" w15:restartNumberingAfterBreak="0">
     <w:nsid w:val="233B56C0"/>
     <w:multiLevelType w:val="hybridMultilevel"/>
-    <w:tmpl w:val="88E4FF6C"/>
+    <w:tmpl w:val="36E45BEA"/>
     <w:lvl w:ilvl="0" w:tplc="04090001">
       <w:start w:val="1"/>
       <w:numFmt w:val="bullet"/>
@@ -2173,11 +4423,195 @@
       </w:rPr>
     </w:lvl>
   </w:abstractNum>
+  <w:abstractNum w:abstractNumId="3" w15:restartNumberingAfterBreak="0">
+    <w:nsid w:val="62F649EA"/>
+    <w:multiLevelType w:val="hybridMultilevel"/>
+    <w:tmpl w:val="C48CD656"/>
+    <w:lvl w:ilvl="0" w:tplc="04090015">
+      <w:start w:val="1"/>
+      <w:numFmt w:val="upperLetter"/>
+      <w:lvlText w:val="%1."/>
+      <w:lvlJc w:val="left"/>
+      <w:pPr>
+        <w:ind w:left="360" w:hanging="360"/>
+      </w:pPr>
+    </w:lvl>
+    <w:lvl w:ilvl="1" w:tplc="04090019" w:tentative="1">
+      <w:start w:val="1"/>
+      <w:numFmt w:val="lowerLetter"/>
+      <w:lvlText w:val="%2."/>
+      <w:lvlJc w:val="left"/>
+      <w:pPr>
+        <w:ind w:left="1080" w:hanging="360"/>
+      </w:pPr>
+    </w:lvl>
+    <w:lvl w:ilvl="2" w:tplc="0409001B" w:tentative="1">
+      <w:start w:val="1"/>
+      <w:numFmt w:val="lowerRoman"/>
+      <w:lvlText w:val="%3."/>
+      <w:lvlJc w:val="right"/>
+      <w:pPr>
+        <w:ind w:left="1800" w:hanging="180"/>
+      </w:pPr>
+    </w:lvl>
+    <w:lvl w:ilvl="3" w:tplc="0409000F" w:tentative="1">
+      <w:start w:val="1"/>
+      <w:numFmt w:val="decimal"/>
+      <w:lvlText w:val="%4."/>
+      <w:lvlJc w:val="left"/>
+      <w:pPr>
+        <w:ind w:left="2520" w:hanging="360"/>
+      </w:pPr>
+    </w:lvl>
+    <w:lvl w:ilvl="4" w:tplc="04090019" w:tentative="1">
+      <w:start w:val="1"/>
+      <w:numFmt w:val="lowerLetter"/>
+      <w:lvlText w:val="%5."/>
+      <w:lvlJc w:val="left"/>
+      <w:pPr>
+        <w:ind w:left="3240" w:hanging="360"/>
+      </w:pPr>
+    </w:lvl>
+    <w:lvl w:ilvl="5" w:tplc="0409001B" w:tentative="1">
+      <w:start w:val="1"/>
+      <w:numFmt w:val="lowerRoman"/>
+      <w:lvlText w:val="%6."/>
+      <w:lvlJc w:val="right"/>
+      <w:pPr>
+        <w:ind w:left="3960" w:hanging="180"/>
+      </w:pPr>
+    </w:lvl>
+    <w:lvl w:ilvl="6" w:tplc="0409000F" w:tentative="1">
+      <w:start w:val="1"/>
+      <w:numFmt w:val="decimal"/>
+      <w:lvlText w:val="%7."/>
+      <w:lvlJc w:val="left"/>
+      <w:pPr>
+        <w:ind w:left="4680" w:hanging="360"/>
+      </w:pPr>
+    </w:lvl>
+    <w:lvl w:ilvl="7" w:tplc="04090019" w:tentative="1">
+      <w:start w:val="1"/>
+      <w:numFmt w:val="lowerLetter"/>
+      <w:lvlText w:val="%8."/>
+      <w:lvlJc w:val="left"/>
+      <w:pPr>
+        <w:ind w:left="5400" w:hanging="360"/>
+      </w:pPr>
+    </w:lvl>
+    <w:lvl w:ilvl="8" w:tplc="0409001B" w:tentative="1">
+      <w:start w:val="1"/>
+      <w:numFmt w:val="lowerRoman"/>
+      <w:lvlText w:val="%9."/>
+      <w:lvlJc w:val="right"/>
+      <w:pPr>
+        <w:ind w:left="6120" w:hanging="180"/>
+      </w:pPr>
+    </w:lvl>
+  </w:abstractNum>
+  <w:abstractNum w:abstractNumId="4" w15:restartNumberingAfterBreak="0">
+    <w:nsid w:val="666F0703"/>
+    <w:multiLevelType w:val="hybridMultilevel"/>
+    <w:tmpl w:val="7A1AA830"/>
+    <w:lvl w:ilvl="0" w:tplc="04090015">
+      <w:start w:val="1"/>
+      <w:numFmt w:val="upperLetter"/>
+      <w:lvlText w:val="%1."/>
+      <w:lvlJc w:val="left"/>
+      <w:pPr>
+        <w:ind w:left="720" w:hanging="360"/>
+      </w:pPr>
+    </w:lvl>
+    <w:lvl w:ilvl="1" w:tplc="FFFFFFFF">
+      <w:start w:val="1"/>
+      <w:numFmt w:val="bullet"/>
+      <w:lvlText w:val=""/>
+      <w:lvlJc w:val="left"/>
+      <w:pPr>
+        <w:ind w:left="720" w:hanging="360"/>
+      </w:pPr>
+      <w:rPr>
+        <w:rFonts w:ascii="Symbol" w:hAnsi="Symbol" w:hint="default"/>
+      </w:rPr>
+    </w:lvl>
+    <w:lvl w:ilvl="2" w:tplc="FFFFFFFF">
+      <w:start w:val="1"/>
+      <w:numFmt w:val="lowerRoman"/>
+      <w:lvlText w:val="%3."/>
+      <w:lvlJc w:val="right"/>
+      <w:pPr>
+        <w:ind w:left="2160" w:hanging="180"/>
+      </w:pPr>
+    </w:lvl>
+    <w:lvl w:ilvl="3" w:tplc="FFFFFFFF" w:tentative="1">
+      <w:start w:val="1"/>
+      <w:numFmt w:val="decimal"/>
+      <w:lvlText w:val="%4."/>
+      <w:lvlJc w:val="left"/>
+      <w:pPr>
+        <w:ind w:left="2880" w:hanging="360"/>
+      </w:pPr>
+    </w:lvl>
+    <w:lvl w:ilvl="4" w:tplc="FFFFFFFF" w:tentative="1">
+      <w:start w:val="1"/>
+      <w:numFmt w:val="lowerLetter"/>
+      <w:lvlText w:val="%5."/>
+      <w:lvlJc w:val="left"/>
+      <w:pPr>
+        <w:ind w:left="3600" w:hanging="360"/>
+      </w:pPr>
+    </w:lvl>
+    <w:lvl w:ilvl="5" w:tplc="FFFFFFFF" w:tentative="1">
+      <w:start w:val="1"/>
+      <w:numFmt w:val="lowerRoman"/>
+      <w:lvlText w:val="%6."/>
+      <w:lvlJc w:val="right"/>
+      <w:pPr>
+        <w:ind w:left="4320" w:hanging="180"/>
+      </w:pPr>
+    </w:lvl>
+    <w:lvl w:ilvl="6" w:tplc="FFFFFFFF" w:tentative="1">
+      <w:start w:val="1"/>
+      <w:numFmt w:val="decimal"/>
+      <w:lvlText w:val="%7."/>
+      <w:lvlJc w:val="left"/>
+      <w:pPr>
+        <w:ind w:left="5040" w:hanging="360"/>
+      </w:pPr>
+    </w:lvl>
+    <w:lvl w:ilvl="7" w:tplc="FFFFFFFF" w:tentative="1">
+      <w:start w:val="1"/>
+      <w:numFmt w:val="lowerLetter"/>
+      <w:lvlText w:val="%8."/>
+      <w:lvlJc w:val="left"/>
+      <w:pPr>
+        <w:ind w:left="5760" w:hanging="360"/>
+      </w:pPr>
+    </w:lvl>
+    <w:lvl w:ilvl="8" w:tplc="FFFFFFFF" w:tentative="1">
+      <w:start w:val="1"/>
+      <w:numFmt w:val="lowerRoman"/>
+      <w:lvlText w:val="%9."/>
+      <w:lvlJc w:val="right"/>
+      <w:pPr>
+        <w:ind w:left="6480" w:hanging="180"/>
+      </w:pPr>
+    </w:lvl>
+  </w:abstractNum>
   <w:num w:numId="1" w16cid:durableId="237711629">
     <w:abstractNumId w:val="0"/>
   </w:num>
   <w:num w:numId="2" w16cid:durableId="659238885">
+    <w:abstractNumId w:val="2"/>
+  </w:num>
+  <w:num w:numId="3" w16cid:durableId="864634781">
     <w:abstractNumId w:val="1"/>
+  </w:num>
+  <w:num w:numId="4" w16cid:durableId="940603532">
+    <w:abstractNumId w:val="4"/>
+  </w:num>
+  <w:num w:numId="5" w16cid:durableId="455147868">
+    <w:abstractNumId w:val="3"/>
   </w:num>
 </w:numbering>
 </file>

</xml_diff>